<commit_message>
rearranged the paper part
</commit_message>
<xml_diff>
--- a/paper/paper.docx
+++ b/paper/paper.docx
@@ -3052,35 +3052,74 @@
       <w:pPr>
         <w:pStyle w:val="BodyText"/>
       </w:pPr>
-      <w:r>
-        <w:t xml:space="preserve">$$</w:t>
-      </w:r>
-    </w:p>
-    <w:p>
-      <w:pPr>
-        <w:pStyle w:val="BodyText"/>
-      </w:pPr>
-      <w:r>
-        <w:t xml:space="preserve">N_t = N_{t-1} *</w:t>
-      </w:r>
-      <w:r>
-        <w:t xml:space="preserve"> </w:t>
-      </w:r>
-      <w:r>
-        <w:t xml:space="preserve">_t</w:t>
-      </w:r>
-    </w:p>
-    <w:p>
-      <w:pPr>
-        <w:pStyle w:val="BodyText"/>
-      </w:pPr>
-      <w:r>
-        <w:t xml:space="preserve">$$</w:t>
-      </w:r>
-    </w:p>
-    <w:p>
-      <w:pPr>
-        <w:pStyle w:val="BodyText"/>
+      <m:oMathPara>
+        <m:oMathParaPr>
+          <m:jc m:val="center"/>
+        </m:oMathParaPr>
+        <m:oMath>
+          <m:sSub>
+            <m:e>
+              <m:r>
+                <m:t>N</m:t>
+              </m:r>
+            </m:e>
+            <m:sub>
+              <m:r>
+                <m:t>t</m:t>
+              </m:r>
+            </m:sub>
+          </m:sSub>
+          <m:r>
+            <m:rPr>
+              <m:sty m:val="p"/>
+            </m:rPr>
+            <m:t>=</m:t>
+          </m:r>
+          <m:sSub>
+            <m:e>
+              <m:r>
+                <m:t>N</m:t>
+              </m:r>
+            </m:e>
+            <m:sub>
+              <m:r>
+                <m:t>t</m:t>
+              </m:r>
+              <m:r>
+                <m:rPr>
+                  <m:sty m:val="p"/>
+                </m:rPr>
+                <m:t>−</m:t>
+              </m:r>
+              <m:r>
+                <m:t>1</m:t>
+              </m:r>
+            </m:sub>
+          </m:sSub>
+          <m:r>
+            <m:rPr>
+              <m:sty m:val="p"/>
+            </m:rPr>
+            <m:t>*</m:t>
+          </m:r>
+          <m:sSub>
+            <m:e>
+              <m:r>
+                <m:t>λ</m:t>
+              </m:r>
+            </m:e>
+            <m:sub>
+              <m:r>
+                <m:t>t</m:t>
+              </m:r>
+            </m:sub>
+          </m:sSub>
+        </m:oMath>
+      </m:oMathPara>
+    </w:p>
+    <w:p>
+      <w:pPr>
+        <w:pStyle w:val="FirstParagraph"/>
       </w:pPr>
       <w:r>
         <w:t xml:space="preserve">A distribution that is particularly suitable for modelling frequencies is the Poisson distribution. It is a univariate discrete probability distribution that can be used to model the number of events that occur independently of each other at a constant mean rate in a fixed time interval or spatial area. It is determined by a real parameter</w:t>
@@ -3105,42 +3144,16 @@
         <w:pStyle w:val="BodyText"/>
       </w:pPr>
       <w:r>
-        <w:t xml:space="preserve">$$</w:t>
-      </w:r>
-    </w:p>
-    <w:p>
-      <w:pPr>
-        <w:pStyle w:val="BodyText"/>
-      </w:pPr>
-      <w:r>
-        <w:t xml:space="preserve">N_t</w:t>
-      </w:r>
-      <w:r>
-        <w:t xml:space="preserve"> </w:t>
-      </w:r>
-      <w:r>
-        <w:t xml:space="preserve">dpois(</w:t>
-      </w:r>
-      <w:r>
-        <w:t xml:space="preserve">_t) \</w:t>
-      </w:r>
-      <w:r>
-        <w:t xml:space="preserve"> </w:t>
-      </w:r>
-      <w:r>
-        <w:t xml:space="preserve">_t = N_t</w:t>
-      </w:r>
-    </w:p>
-    <w:p>
-      <w:pPr>
-        <w:pStyle w:val="BodyText"/>
-      </w:pPr>
-      <w:r>
-        <w:t xml:space="preserve">$$</w:t>
-      </w:r>
-      <w:r>
-        <w:t xml:space="preserve"> </w:t>
-      </w:r>
+        <w:t xml:space="preserve">$$
+N_t \sim dpois(\lambda_t) \\
+\lambda_t = N_t
+$$</w:t>
+      </w:r>
+    </w:p>
+    <w:p>
+      <w:pPr>
+        <w:pStyle w:val="FirstParagraph"/>
+      </w:pPr>
       <w:r>
         <w:t xml:space="preserve">If we now have information about the change in population development, we can use this to enter it into the model via a change in</w:t>
       </w:r>
@@ -3192,101 +3205,244 @@
       <w:pPr>
         <w:pStyle w:val="BodyText"/>
       </w:pPr>
-      <w:r>
-        <w:t xml:space="preserve">$$</w:t>
+      <m:oMathPara>
+        <m:oMathParaPr>
+          <m:jc m:val="center"/>
+        </m:oMathParaPr>
+        <m:oMath>
+          <m:r>
+            <m:t>l</m:t>
+          </m:r>
+          <m:r>
+            <m:t>o</m:t>
+          </m:r>
+          <m:r>
+            <m:t>g</m:t>
+          </m:r>
+          <m:d>
+            <m:dPr>
+              <m:begChr m:val="("/>
+              <m:endChr m:val=")"/>
+              <m:sepChr m:val=""/>
+              <m:grow/>
+            </m:dPr>
+            <m:e>
+              <m:r>
+                <m:t>E</m:t>
+              </m:r>
+              <m:d>
+                <m:dPr>
+                  <m:begChr m:val="("/>
+                  <m:endChr m:val=")"/>
+                  <m:sepChr m:val=""/>
+                  <m:grow/>
+                </m:dPr>
+                <m:e>
+                  <m:r>
+                    <m:t>Y</m:t>
+                  </m:r>
+                  <m:r>
+                    <m:rPr>
+                      <m:sty m:val="p"/>
+                    </m:rPr>
+                    <m:t>∣</m:t>
+                  </m:r>
+                  <m:r>
+                    <m:t>x</m:t>
+                  </m:r>
+                </m:e>
+              </m:d>
+            </m:e>
+          </m:d>
+          <m:r>
+            <m:rPr>
+              <m:sty m:val="p"/>
+            </m:rPr>
+            <m:t>=</m:t>
+          </m:r>
+          <m:r>
+            <m:t>α</m:t>
+          </m:r>
+          <m:r>
+            <m:rPr>
+              <m:sty m:val="p"/>
+            </m:rPr>
+            <m:t>+</m:t>
+          </m:r>
+          <m:r>
+            <m:t>β</m:t>
+          </m:r>
+          <m:r>
+            <m:rPr>
+              <m:sty m:val="p"/>
+            </m:rPr>
+            <m:t>′</m:t>
+          </m:r>
+          <m:r>
+            <m:t>x</m:t>
+          </m:r>
+        </m:oMath>
+      </m:oMathPara>
+    </w:p>
+    <w:p>
+      <w:pPr>
+        <w:pStyle w:val="FirstParagraph"/>
+      </w:pPr>
+      <w:r>
+        <w:t xml:space="preserve">In the case of population trends, the expected value would be equal to the value of the population in the previous time period, plus or minus the changes resulting from the variables:</w:t>
       </w:r>
     </w:p>
     <w:p>
       <w:pPr>
         <w:pStyle w:val="BodyText"/>
       </w:pPr>
-      <w:r>
-        <w:t xml:space="preserve">log({E} (Y</w:t>
-      </w:r>
-      <w:r>
-        <w:t xml:space="preserve">x))=</w:t>
-      </w:r>
-      <w:r>
-        <w:t xml:space="preserve">+</w:t>
-      </w:r>
-      <w:r>
-        <w:t xml:space="preserve"> </w:t>
-      </w:r>
-      <w:r>
-        <w:t xml:space="preserve">’ x</w:t>
-      </w:r>
-    </w:p>
-    <w:p>
-      <w:pPr>
-        <w:pStyle w:val="BodyText"/>
-      </w:pPr>
-      <w:r>
-        <w:t xml:space="preserve">$$</w:t>
-      </w:r>
-      <w:r>
-        <w:t xml:space="preserve"> </w:t>
-      </w:r>
-      <w:r>
-        <w:t xml:space="preserve">In the case of population trends, the expected value would be equal to the value of the population in the previous time period, plus or minus the changes resulting from the variables:</w:t>
-      </w:r>
-    </w:p>
-    <w:p>
-      <w:pPr>
-        <w:pStyle w:val="BodyText"/>
-      </w:pPr>
-      <w:r>
-        <w:t xml:space="preserve">$$</w:t>
-      </w:r>
-    </w:p>
-    <w:p>
-      <w:pPr>
-        <w:pStyle w:val="BodyText"/>
-      </w:pPr>
-      <w:r>
-        <w:t xml:space="preserve">log(</w:t>
-      </w:r>
-      <w:r>
-        <w:rPr>
-          <w:iCs/>
-          <w:i/>
-        </w:rPr>
-        <w:t xml:space="preserve">t) = log(N_t) +</w:t>
-      </w:r>
-      <w:r>
-        <w:rPr>
-          <w:iCs/>
-          <w:i/>
-        </w:rPr>
-        <w:t xml:space="preserve"> </w:t>
-      </w:r>
-      <w:r>
-        <w:t xml:space="preserve">{i=1}^n</w:t>
-      </w:r>
-      <w:r>
-        <w:t xml:space="preserve"> </w:t>
-      </w:r>
-      <w:r>
-        <w:rPr>
-          <w:iCs/>
-          <w:i/>
-        </w:rPr>
-        <w:t xml:space="preserve">i x</w:t>
-      </w:r>
-      <w:r>
-        <w:t xml:space="preserve">{t,i}</w:t>
-      </w:r>
-    </w:p>
-    <w:p>
-      <w:pPr>
-        <w:pStyle w:val="BodyText"/>
-      </w:pPr>
-      <w:r>
-        <w:t xml:space="preserve">$$</w:t>
-      </w:r>
-    </w:p>
-    <w:p>
-      <w:pPr>
-        <w:pStyle w:val="BodyText"/>
+      <m:oMathPara>
+        <m:oMathParaPr>
+          <m:jc m:val="center"/>
+        </m:oMathParaPr>
+        <m:oMath>
+          <m:r>
+            <m:t>l</m:t>
+          </m:r>
+          <m:r>
+            <m:t>o</m:t>
+          </m:r>
+          <m:r>
+            <m:t>g</m:t>
+          </m:r>
+          <m:d>
+            <m:dPr>
+              <m:begChr m:val="("/>
+              <m:endChr m:val=")"/>
+              <m:sepChr m:val=""/>
+              <m:grow/>
+            </m:dPr>
+            <m:e>
+              <m:sSub>
+                <m:e>
+                  <m:r>
+                    <m:t>λ</m:t>
+                  </m:r>
+                </m:e>
+                <m:sub>
+                  <m:r>
+                    <m:t>t</m:t>
+                  </m:r>
+                </m:sub>
+              </m:sSub>
+            </m:e>
+          </m:d>
+          <m:r>
+            <m:rPr>
+              <m:sty m:val="p"/>
+            </m:rPr>
+            <m:t>=</m:t>
+          </m:r>
+          <m:r>
+            <m:t>l</m:t>
+          </m:r>
+          <m:r>
+            <m:t>o</m:t>
+          </m:r>
+          <m:r>
+            <m:t>g</m:t>
+          </m:r>
+          <m:d>
+            <m:dPr>
+              <m:begChr m:val="("/>
+              <m:endChr m:val=")"/>
+              <m:sepChr m:val=""/>
+              <m:grow/>
+            </m:dPr>
+            <m:e>
+              <m:sSub>
+                <m:e>
+                  <m:r>
+                    <m:t>N</m:t>
+                  </m:r>
+                </m:e>
+                <m:sub>
+                  <m:r>
+                    <m:t>t</m:t>
+                  </m:r>
+                </m:sub>
+              </m:sSub>
+            </m:e>
+          </m:d>
+          <m:r>
+            <m:rPr>
+              <m:sty m:val="p"/>
+            </m:rPr>
+            <m:t>+</m:t>
+          </m:r>
+          <m:nary>
+            <m:naryPr>
+              <m:chr m:val="∑"/>
+              <m:limLoc m:val="undOvr"/>
+              <m:subHide m:val="0"/>
+              <m:supHide m:val="0"/>
+            </m:naryPr>
+            <m:sub>
+              <m:r>
+                <m:t>i</m:t>
+              </m:r>
+              <m:r>
+                <m:rPr>
+                  <m:sty m:val="p"/>
+                </m:rPr>
+                <m:t>=</m:t>
+              </m:r>
+              <m:r>
+                <m:t>1</m:t>
+              </m:r>
+            </m:sub>
+            <m:sup>
+              <m:r>
+                <m:t>n</m:t>
+              </m:r>
+            </m:sup>
+            <m:e>
+              <m:sSub>
+                <m:e>
+                  <m:r>
+                    <m:t>β</m:t>
+                  </m:r>
+                </m:e>
+                <m:sub>
+                  <m:r>
+                    <m:t>i</m:t>
+                  </m:r>
+                </m:sub>
+              </m:sSub>
+            </m:e>
+          </m:nary>
+          <m:sSub>
+            <m:e>
+              <m:r>
+                <m:t>x</m:t>
+              </m:r>
+            </m:e>
+            <m:sub>
+              <m:r>
+                <m:t>t</m:t>
+              </m:r>
+              <m:r>
+                <m:rPr>
+                  <m:sty m:val="p"/>
+                </m:rPr>
+                <m:t>,</m:t>
+              </m:r>
+              <m:r>
+                <m:t>i</m:t>
+              </m:r>
+            </m:sub>
+          </m:sSub>
+        </m:oMath>
+      </m:oMathPara>
+    </w:p>
+    <w:p>
+      <w:pPr>
+        <w:pStyle w:val="FirstParagraph"/>
       </w:pPr>
       <w:r>
         <w:t xml:space="preserve">The values for population size</w:t>
@@ -3413,48 +3569,16 @@
         <w:pStyle w:val="BodyText"/>
       </w:pPr>
       <w:r>
-        <w:t xml:space="preserve">$$</w:t>
-      </w:r>
-    </w:p>
-    <w:p>
-      <w:pPr>
-        <w:pStyle w:val="BodyText"/>
-      </w:pPr>
-      <w:r>
-        <w:t xml:space="preserve">max_growth_rate</w:t>
-      </w:r>
-      <w:r>
-        <w:t xml:space="preserve"> </w:t>
-      </w:r>
-      <w:r>
-        <w:t xml:space="preserve">dgamma(shape = 5, scale=0.05) \</w:t>
-      </w:r>
-    </w:p>
-    <w:p>
-      <w:pPr>
-        <w:pStyle w:val="BodyText"/>
-      </w:pPr>
-      <w:r>
-        <w:t xml:space="preserve">N_t/N_{t-1} &lt; (max_growth_rate + 1) \</w:t>
-      </w:r>
-      <w:r>
-        <w:t xml:space="preserve"> </w:t>
-      </w:r>
-      <w:r>
-        <w:t xml:space="preserve">N_{t-1}/N_t &lt; (max_growth_rate + 1)</w:t>
-      </w:r>
-    </w:p>
-    <w:p>
-      <w:pPr>
-        <w:pStyle w:val="BodyText"/>
-      </w:pPr>
-      <w:r>
-        <w:t xml:space="preserve">$$</w:t>
-      </w:r>
-    </w:p>
-    <w:p>
-      <w:pPr>
-        <w:pStyle w:val="BodyText"/>
+        <w:t xml:space="preserve">$$
+max\_growth\_rate \sim dgamma(shape = 5, scale=0.05) \\
+N_t/N_{t-1} &lt; (max\_growth\_rate + 1) \\
+N_{t-1}/N_t &lt; (max\_growth\_rate + 1)
+$$</w:t>
+      </w:r>
+    </w:p>
+    <w:p>
+      <w:pPr>
+        <w:pStyle w:val="FirstParagraph"/>
       </w:pPr>
       <w:r>
         <w:t xml:space="preserve">The gamma distribution used centres the probability in a range</w:t>
@@ -5564,7 +5688,7 @@
         <w:pStyle w:val="FirstParagraph"/>
       </w:pPr>
       <w:r>
-        <w:t xml:space="preserve">This report was generated on 2022-04-07 08:39:53 using the following computational environment and dependencies:</w:t>
+        <w:t xml:space="preserve">This report was generated on 2022-04-07 08:53:38 using the following computational environment and dependencies:</w:t>
       </w:r>
     </w:p>
     <w:p>

</xml_diff>

<commit_message>
copied new rendered paper to paper directory
</commit_message>
<xml_diff>
--- a/paper/paper.docx
+++ b/paper/paper.docx
@@ -239,7 +239,7 @@
         <w:pStyle w:val="Date"/>
       </w:pPr>
       <w:r>
-        <w:t xml:space="preserve">11</w:t>
+        <w:t xml:space="preserve">13</w:t>
       </w:r>
       <w:r>
         <w:t xml:space="preserve"> </w:t>
@@ -2426,16 +2426,16 @@
         <w:pStyle w:val="BodyText"/>
       </w:pPr>
       <w:r>
-        <w:t xml:space="preserve">After research interest turned increasingly to other aspects with the emergence of post-process trends, a strong boom in the study of population sizes can be observed especially since the 2010s (or even earlier,</w:t>
-      </w:r>
-      <w:r>
-        <w:t xml:space="preserve"> </w:t>
-      </w:r>
-      <w:r>
-        <w:t xml:space="preserve">(Shennan, 2000)</w:t>
-      </w:r>
-      <w:r>
-        <w:t xml:space="preserve">). This is probably due, on the one hand, to the new shift towards the study of human-environment relationships, for which an assessment of the size of human populations is indispensable. This is true especially for an evaluation of the human impact on the natural environment. Another reason is certainly the emergence of the</w:t>
+        <w:t xml:space="preserve">After research interest turned increasingly to other aspects with the emergence of post-process trends, a strong boom in the study of population sizes can be observed especially since the 2010s</w:t>
+      </w:r>
+      <w:r>
+        <w:t xml:space="preserve"> </w:t>
+      </w:r>
+      <w:r>
+        <w:t xml:space="preserve">(or even earlier, Shennan, 2000)</w:t>
+      </w:r>
+      <w:r>
+        <w:t xml:space="preserve">. This is probably not at least due to the new shift towards the study of human-environment relationships, for which an assessment of the size of human populations is indispensable. This is true especially for an evaluation of the human impact on the natural environment. Another reason is certainly the emergence of the</w:t>
       </w:r>
       <w:r>
         <w:t xml:space="preserve"> </w:t>
@@ -2521,7 +2521,7 @@
         <w:pStyle w:val="Compact"/>
       </w:pPr>
       <w:r>
-        <w:t xml:space="preserve">Proxy is based on a single line of evidence. Although multiproxy approaches exist, in such cases the individual proxies only serve to support each other or the proxy used in the main case. There is no combination of results to increase the accuracy of each of the inaccurate and biased proxies.</w:t>
+        <w:t xml:space="preserve">Reliance on single line of evidence: Most investigations are using only one proxy. Although multiproxy approaches exist, in such cases the individual proxies only serve to support each other or the proxy used in the main case. There is no combination of results to increase the accuracy of each of the inaccurate and biased proxies.</w:t>
       </w:r>
     </w:p>
     <w:p>
@@ -2533,7 +2533,7 @@
         <w:pStyle w:val="Compact"/>
       </w:pPr>
       <w:r>
-        <w:t xml:space="preserve">The uncertainty of evidence is not adequately reflected. In most cases, individual curves are presented as estimates, but the size of the error bars for these estimates is almost never apparent.</w:t>
+        <w:t xml:space="preserve">Uncertainty in measurements: In most cases, individual curves are presented as estimates, but the size of the error bars for these estimates is almost never apparent. This means, that the uncertainty of evidence and derived quantities is not adequately reflected.</w:t>
       </w:r>
     </w:p>
     <w:p>
@@ -2545,7 +2545,7 @@
         <w:pStyle w:val="Compact"/>
       </w:pPr>
       <w:r>
-        <w:t xml:space="preserve">Nature of the archaeological data is taken into account only insufficiently. What is meant here is that they take little account of the inherent uncertainties of the proxies themselves, for lack of an evaluative framework, and that transfer functions from the proxy to the actual size to be observed, i.e. population size or density, are hardly ever evaluated more intensively. In the best case, a critical appraisal of the informative value is provided, but a quantification of the relationship between, for example, a doubling of a proxy value and the change in population density does not take place and cannot take place for lack of a suitable framework or external data for calibration.</w:t>
+        <w:t xml:space="preserve">Lack of transfer functions: What is meant here is that they take little account of the inherent uncertainties of the proxies themselves, for lack of an evaluative framework, and that transfer functions from the proxy to the actual size to be observed, i.e. population size or density, are hardly ever evaluated more intensively. That means, that the nature of the archaeological data is taken into account only insufficiently. In the best case, a critical appraisal of the informative value is provided, but a quantification of the relationship between, for example, a doubling of a proxy value and the change in population density does not take place and cannot take place for lack of a suitable framework or external data for calibration.</w:t>
       </w:r>
     </w:p>
     <w:p>
@@ -2553,7 +2553,7 @@
         <w:pStyle w:val="FirstParagraph"/>
       </w:pPr>
       <w:r>
-        <w:t xml:space="preserve">Archaeological data used to estimate population trends have the following characteristics:</w:t>
+        <w:t xml:space="preserve">Archaeological data used to estimate population trends have the following characteristics, leading to these problems:</w:t>
       </w:r>
     </w:p>
     <w:p>
@@ -2601,7 +2601,7 @@
         <w:pStyle w:val="Compact"/>
       </w:pPr>
       <w:r>
-        <w:t xml:space="preserve">Unreliable: Comprehensive information and derived data are influenced by research strategies. Systematic distortions are possible or rather the rule.</w:t>
+        <w:t xml:space="preserve">Unreliable: Comprehensive information and derived data are influenced by research strategies, research history and financial capability of the individual research projects. Systematic distortions are possible or rather the rule.</w:t>
       </w:r>
     </w:p>
     <w:p>
@@ -2613,7 +2613,7 @@
         <w:pStyle w:val="Compact"/>
       </w:pPr>
       <w:r>
-        <w:t xml:space="preserve">Highly heterogeneous: The number of artefacts at a site, the number of houses, the demographic conditions in cemeteries, the estimates of human impact based on pollen analyses: All these are data that may serve our purposes, but which are available in completely different spatio-temporal scales, granularities and information values, and simply represent technically very different data formats and scales.</w:t>
+        <w:t xml:space="preserve">Highly heterogeneous: The number of artefacts at a site, the number of houses, the demographic conditions in cemeteries, the estimates of human impact based on pollen analyses: All these are data that may serve our purposes, are available in completely different spatio-temporal scales, granularities and information values, and simply represent technically very different data formats and scales.</w:t>
       </w:r>
     </w:p>
     <w:p>
@@ -2677,7 +2677,7 @@
         <w:t xml:space="preserve">14</w:t>
       </w:r>
       <w:r>
-        <w:t xml:space="preserve">C data.Most notably are the recently published papers by Crema and Shoda (</w:t>
+        <w:t xml:space="preserve">C data. Most notably are the recently published papers by Crema and Shoda (</w:t>
       </w:r>
       <w:r>
         <w:t xml:space="preserve">(Crema and Shoda, 2021)</w:t>
@@ -2695,7 +2695,7 @@
         <w:t xml:space="preserve">14</w:t>
       </w:r>
       <w:r>
-        <w:t xml:space="preserve">C data only. This is a clear step in the direction of a model-based, and thus scientific, analysis. However, on the one hand, the use of only one proxy, and its use exclusively for testing hypotheses developed independently, creates problems comparable to those of inductive approaches used so far: due to the lack of a combination with other indicators, one is limited to the problems and conditions of sum calibration as a tool. Furthermore, this approach loses significant potential information that would be gained by a direct evaluation of the time series.Thus, the credibility of a model can only be checked as a whole, without the dynamic developments that can arise in the course of demographic processes being represented. Therefore, we would like to better exploit the capabilities of Bayesian hierarchical models through a combination of inductive data analysis and model-passed data integration of different proxies.</w:t>
+        <w:t xml:space="preserve">C data only. This is a clear step in the direction of a model-based, and thus scientific, analysis. However, the use of only one proxy, and its use exclusively for testing hypotheses developed independently, creates problems comparable to those of inductive approaches used so far: due to the lack of a combination with other indicators, one is limited to the problems and conditions of sum calibration as a tool. Furthermore, this approach loses significant potential information that would be gained by a direct evaluation of the time series. Thus, the credibility of a model can only be checked as a whole, without the dynamic developments that can arise in the course of demographic processes being represented. Therefore, we would like to better exploit the capabilities of Bayesian hierarchical models through a combination of inductive data analysis and model-passed data integration of different proxies.</w:t>
       </w:r>
     </w:p>
     <w:p>
@@ -2707,16 +2707,34 @@
       </w:r>
     </w:p>
     <w:bookmarkEnd w:id="21"/>
+    <w:bookmarkStart w:id="51" w:name="materials-and-methods"/>
+    <w:p>
+      <w:pPr>
+        <w:pStyle w:val="Heading1"/>
+      </w:pPr>
+      <w:r>
+        <w:rPr>
+          <w:rStyle w:val="SectionNumber"/>
+        </w:rPr>
+        <w:t xml:space="preserve">2</w:t>
+      </w:r>
+      <w:r>
+        <w:tab/>
+      </w:r>
+      <w:r>
+        <w:t xml:space="preserve">Materials and Methods</w:t>
+      </w:r>
+    </w:p>
     <w:bookmarkStart w:id="22" w:name="background"/>
     <w:p>
       <w:pPr>
-        <w:pStyle w:val="Heading1"/>
+        <w:pStyle w:val="Heading2"/>
       </w:pPr>
       <w:r>
         <w:rPr>
           <w:rStyle w:val="SectionNumber"/>
         </w:rPr>
-        <w:t xml:space="preserve">2</w:t>
+        <w:t xml:space="preserve">2.1</w:t>
       </w:r>
       <w:r>
         <w:tab/>
@@ -2730,7 +2748,7 @@
         <w:pStyle w:val="FirstParagraph"/>
       </w:pPr>
       <w:r>
-        <w:t xml:space="preserve">At the heart of all Bayesian statistics is the concept of updating a given prior assumption with new data and expressing this in probabilities (refs.). Our assumptions about the demographic development of the past must naturally be very conservative. In the logic of the basic Bayesian equation, these assumptions represent the prior (probability). In conjunction with the data that are included as the likelihood of the prior, a posterior (probability) results, which represents the Bayesian learning from data. It is also in the nature of the approach that in real applications there is no point prediction, but in most cases a probability distribution for the prediction. Thus we simultaneously obtained a result and an estimate of the confidence intervals, or better, the credibility interval given the data.</w:t>
+        <w:t xml:space="preserve">At the heart of all Bayesian statistics is the concept of updating a given prior assumption with new data and expressing this in probabilities (refs.). Our assumptions about the demographic development of the past must naturally be very conservative. In the logic of the basic Bayesian equation, these assumptions represent the prior (probability). In conjunction with the data that are included as the likelihood of the prior, a posterior (probability) results, which represents the Bayesian learning from data. It is also in the nature of the approach that in real applications there is no point prediction, but in most cases a probability distribution for the prediction. Thus, we simultaneously obtained a result and an estimate of the confidence intervals, or better, the credibility interval given the data.</w:t>
       </w:r>
     </w:p>
     <w:p>
@@ -2750,7 +2768,7 @@
         <w:t xml:space="preserve">14</w:t>
       </w:r>
       <w:r>
-        <w:t xml:space="preserve">C dates and stratigraphy are something completely different, but both can be mapped to the probability of older and younger and combined in this way. The same is also conceivable (and feasible) when it comes to the probability of population sizes or population densities or their derived dynamics (increase, decrease).</w:t>
+        <w:t xml:space="preserve">C dates and stratigraphy are something completely different, but both can be mapped to the probability of older and younger and combined in this way. The same is also feasible when it comes to the probability of population sizes or population densities or their derived dynamics.</w:t>
       </w:r>
     </w:p>
     <w:p>
@@ -2894,38 +2912,988 @@
         <w:pStyle w:val="BodyText"/>
       </w:pPr>
       <w:r>
-        <w:t xml:space="preserve">This basic structure of the model makes it particularly useful and suitable for the purpose of demographic reconstruction using archaeological, but also other data, which depend on population density in the past. This population density itself is not accessible or measurable by our means. All we have at our disposal are observations derived by unknown transfer functions. These can be of very different natures, such as number of archaeologically observable settlements, or other effects that can be observed through time series, and which are influenced by population in a given area. In our example, these are the openness indicators from pollen data, which we can interpret primarily in terms of human influence and its intensity. On a more abstract level, we can also include expert estimates, as these also happen on (often unspecified) bases that are at least indirectly influenced by past population density. The specifics of the individual data we used in this modelling are discussed in the section</w:t>
-      </w:r>
-      <w:r>
-        <w:t xml:space="preserve"> </w:t>
-      </w:r>
-      <w:r>
-        <w:t xml:space="preserve">3.2</w:t>
-      </w:r>
-      <w:r>
-        <w:t xml:space="preserve">.</w:t>
+        <w:t xml:space="preserve">This basic structure of the model makes it particularly useful and suitable for the purpose of demographic reconstruction using archaeological, but also other data, which depend on population density in the past. This population density itself is not accessible or measurable by our means. All we have at our disposal are observations derived by unknown transfer functions. These can be of very different natures, such as number of archaeologically observable settlements, or other effects that can be observed through time series, and which are influenced by population in a given area. In our example, these are the openness indicators from pollen data, which we can interpret primarily in terms of human influence and its intensity. On a more abstract level, we could also include expert estimates, as these also happen on (often unspecified) bases that are at least indirectly influenced by past population density. The specifics of the individual data we used in this modelling are discussed in the next section.</w:t>
       </w:r>
     </w:p>
     <w:bookmarkEnd w:id="22"/>
-    <w:bookmarkStart w:id="51" w:name="materials-and-methods"/>
-    <w:p>
-      <w:pPr>
-        <w:pStyle w:val="Heading1"/>
+    <w:bookmarkStart w:id="41" w:name="dataproxies"/>
+    <w:p>
+      <w:pPr>
+        <w:pStyle w:val="Heading2"/>
       </w:pPr>
       <w:r>
         <w:rPr>
           <w:rStyle w:val="SectionNumber"/>
         </w:rPr>
-        <w:t xml:space="preserve">3</w:t>
+        <w:t xml:space="preserve">2.2</w:t>
       </w:r>
       <w:r>
         <w:tab/>
       </w:r>
       <w:r>
-        <w:t xml:space="preserve">Materials and Methods</w:t>
-      </w:r>
-    </w:p>
-    <w:bookmarkStart w:id="26" w:name="process-model"/>
+        <w:t xml:space="preserve">Data/Proxies</w:t>
+      </w:r>
+    </w:p>
+    <w:p>
+      <w:pPr>
+        <w:pStyle w:val="FirstParagraph"/>
+      </w:pPr>
+      <w:r>
+        <w:t xml:space="preserve">In principle, a large number of different data sources can be integrated into the overall model as observations, provided that these observations a) can be understood as dependent on the population density in the past, and b) a model-like description of this dependence can be created. A non-exhaustive list can be found in the following table</w:t>
+      </w:r>
+      <w:r>
+        <w:t xml:space="preserve"> </w:t>
+      </w:r>
+      <w:r>
+        <w:t xml:space="preserve">2.1</w:t>
+      </w:r>
+      <w:r>
+        <w:t xml:space="preserve">:</w:t>
+      </w:r>
+    </w:p>
+    <w:p>
+      <w:pPr>
+        <w:pStyle w:val="TableCaption"/>
+      </w:pPr>
+      <w:r>
+        <w:t xml:space="preserve">(#tab:tableproxies) A incomplete list of possible observation that can be linked to population developments in the past. Proxies used in this study are highlighted.</w:t>
+      </w:r>
+    </w:p>
+    <w:tbl>
+      <w:tblPr>
+        <w:tblStyle w:val="Table"/>
+        <w:tblW w:type="auto" w:w="0"/>
+        <w:tblLook w:firstRow="1" w:lastRow="0" w:firstColumn="0" w:lastColumn="0" w:noHBand="0" w:noVBand="0" w:val="0020"/>
+        <w:tblCaption w:val="(#tab:tableproxies) A incomplete list of possible observation that can be linked to population developments in the past. Proxies used in this study are highlighted."/>
+      </w:tblPr>
+      <w:tblGrid>
+        <w:gridCol w:w="7920"/>
+      </w:tblGrid>
+      <w:tr>
+        <w:trPr>
+          <w:tblHeader w:val="true"/>
+        </w:trPr>
+        <w:tc>
+          <w:tcPr/>
+          <w:p>
+            <w:pPr>
+              <w:pStyle w:val="Compact"/>
+              <w:jc w:val="left"/>
+            </w:pPr>
+            <w:r>
+              <w:t xml:space="preserve">Proxies</w:t>
+            </w:r>
+          </w:p>
+        </w:tc>
+      </w:tr>
+      <w:tr>
+        <w:tc>
+          <w:tcPr/>
+          <w:p>
+            <w:pPr>
+              <w:pStyle w:val="Compact"/>
+              <w:jc w:val="left"/>
+            </w:pPr>
+            <w:r>
+              <w:rPr>
+                <w:bCs/>
+                <w:b/>
+              </w:rPr>
+              <w:t xml:space="preserve">Expert estimates</w:t>
+            </w:r>
+          </w:p>
+        </w:tc>
+      </w:tr>
+      <w:tr>
+        <w:tc>
+          <w:tcPr/>
+          <w:p>
+            <w:pPr>
+              <w:pStyle w:val="Compact"/>
+              <w:jc w:val="left"/>
+            </w:pPr>
+            <w:r>
+              <w:t xml:space="preserve">Ethnographic Analogies</w:t>
+            </w:r>
+          </w:p>
+        </w:tc>
+      </w:tr>
+      <w:tr>
+        <w:tc>
+          <w:tcPr/>
+          <w:p>
+            <w:pPr>
+              <w:pStyle w:val="Compact"/>
+              <w:jc w:val="left"/>
+            </w:pPr>
+            <w:r>
+              <w:t xml:space="preserve">Carrying Capacity</w:t>
+            </w:r>
+          </w:p>
+        </w:tc>
+      </w:tr>
+      <w:tr>
+        <w:tc>
+          <w:tcPr/>
+          <w:p>
+            <w:pPr>
+              <w:pStyle w:val="Compact"/>
+              <w:jc w:val="left"/>
+            </w:pPr>
+            <w:r>
+              <w:t xml:space="preserve">Economic modelling</w:t>
+            </w:r>
+          </w:p>
+        </w:tc>
+      </w:tr>
+      <w:tr>
+        <w:tc>
+          <w:tcPr/>
+          <w:p>
+            <w:pPr>
+              <w:pStyle w:val="Compact"/>
+              <w:jc w:val="left"/>
+            </w:pPr>
+            <w:r>
+              <w:t xml:space="preserve">Extrapolation of buried individuals</w:t>
+            </w:r>
+          </w:p>
+        </w:tc>
+      </w:tr>
+      <w:tr>
+        <w:tc>
+          <w:tcPr/>
+          <w:p>
+            <w:pPr>
+              <w:pStyle w:val="Compact"/>
+              <w:jc w:val="left"/>
+            </w:pPr>
+            <w:r>
+              <w:t xml:space="preserve">Burial anthropology</w:t>
+            </w:r>
+          </w:p>
+        </w:tc>
+      </w:tr>
+      <w:tr>
+        <w:tc>
+          <w:tcPr/>
+          <w:p>
+            <w:pPr>
+              <w:pStyle w:val="Compact"/>
+              <w:jc w:val="left"/>
+            </w:pPr>
+            <w:r>
+              <w:t xml:space="preserve">Settlement data, number of houses</w:t>
+            </w:r>
+          </w:p>
+        </w:tc>
+      </w:tr>
+      <w:tr>
+        <w:tc>
+          <w:tcPr/>
+          <w:p>
+            <w:pPr>
+              <w:pStyle w:val="Compact"/>
+              <w:jc w:val="left"/>
+            </w:pPr>
+            <w:r>
+              <w:t xml:space="preserve">Settlement data, settlement size</w:t>
+            </w:r>
+          </w:p>
+        </w:tc>
+      </w:tr>
+      <w:tr>
+        <w:tc>
+          <w:tcPr/>
+          <w:p>
+            <w:pPr>
+              <w:pStyle w:val="Compact"/>
+              <w:jc w:val="left"/>
+            </w:pPr>
+            <w:r>
+              <w:rPr>
+                <w:bCs/>
+                <w:b/>
+              </w:rPr>
+              <w:t xml:space="preserve">Aoristic analysis</w:t>
+            </w:r>
+          </w:p>
+        </w:tc>
+      </w:tr>
+      <w:tr>
+        <w:tc>
+          <w:tcPr/>
+          <w:p>
+            <w:pPr>
+              <w:pStyle w:val="Compact"/>
+              <w:jc w:val="left"/>
+            </w:pPr>
+            <w:r>
+              <w:rPr>
+                <w:bCs/>
+                <w:b/>
+              </w:rPr>
+              <w:t xml:space="preserve">Dendro dates</w:t>
+            </w:r>
+          </w:p>
+        </w:tc>
+      </w:tr>
+      <w:tr>
+        <w:tc>
+          <w:tcPr/>
+          <w:p>
+            <w:pPr>
+              <w:pStyle w:val="Compact"/>
+              <w:jc w:val="left"/>
+            </w:pPr>
+            <w:r>
+              <w:t xml:space="preserve">Amount of archaeological objects</w:t>
+            </w:r>
+          </w:p>
+        </w:tc>
+      </w:tr>
+      <w:tr>
+        <w:tc>
+          <w:tcPr/>
+          <w:p>
+            <w:pPr>
+              <w:pStyle w:val="Compact"/>
+              <w:jc w:val="left"/>
+            </w:pPr>
+            <w:r>
+              <w:rPr>
+                <w:bCs/>
+                <w:b/>
+              </w:rPr>
+              <w:t xml:space="preserve">Radiocarbon sum calibration</w:t>
+            </w:r>
+          </w:p>
+        </w:tc>
+      </w:tr>
+      <w:tr>
+        <w:tc>
+          <w:tcPr/>
+          <w:p>
+            <w:pPr>
+              <w:pStyle w:val="Compact"/>
+              <w:jc w:val="left"/>
+            </w:pPr>
+            <w:r>
+              <w:t xml:space="preserve">Estimates based on specific object types</w:t>
+            </w:r>
+          </w:p>
+        </w:tc>
+      </w:tr>
+      <w:tr>
+        <w:tc>
+          <w:tcPr/>
+          <w:p>
+            <w:pPr>
+              <w:pStyle w:val="Compact"/>
+              <w:jc w:val="left"/>
+            </w:pPr>
+            <w:r>
+              <w:rPr>
+                <w:bCs/>
+                <w:b/>
+              </w:rPr>
+              <w:t xml:space="preserve">Human impact from pollen or colluvial data</w:t>
+            </w:r>
+          </w:p>
+        </w:tc>
+      </w:tr>
+      <w:tr>
+        <w:tc>
+          <w:tcPr/>
+          <w:p>
+            <w:pPr>
+              <w:pStyle w:val="Compact"/>
+              <w:jc w:val="left"/>
+            </w:pPr>
+            <w:r>
+              <w:t xml:space="preserve">aDNA based estimates</w:t>
+            </w:r>
+          </w:p>
+        </w:tc>
+      </w:tr>
+      <w:tr>
+        <w:tc>
+          <w:tcPr/>
+          <w:p>
+            <w:pPr>
+              <w:pStyle w:val="Compact"/>
+              <w:jc w:val="left"/>
+            </w:pPr>
+            <w:r>
+              <w:t xml:space="preserve">…</w:t>
+            </w:r>
+          </w:p>
+        </w:tc>
+      </w:tr>
+    </w:tbl>
+    <w:p>
+      <w:pPr>
+        <w:pStyle w:val="BodyText"/>
+      </w:pPr>
+      <w:r>
+        <w:t xml:space="preserve">Our working region consists of the Swiss Plateau, which on the one hand offers excellent data for demographic estimation, but on the other hand poses very specific problems for such an undertaking. If we have high-resolution information on the temporal sequence of individual settlements at the lakeside settlements by means of dendro data, this also might cause a research problem with regard to the</w:t>
+      </w:r>
+      <w:r>
+        <w:t xml:space="preserve"> </w:t>
+      </w:r>
+      <w:r>
+        <w:rPr>
+          <w:vertAlign w:val="superscript"/>
+        </w:rPr>
+        <w:t xml:space="preserve">14</w:t>
+      </w:r>
+      <w:r>
+        <w:t xml:space="preserve">C data often used as a proxy.</w:t>
+      </w:r>
+    </w:p>
+    <w:p>
+      <w:pPr>
+        <w:pStyle w:val="BodyText"/>
+      </w:pPr>
+      <w:r>
+        <w:t xml:space="preserve">The dataset we use for the number of dendrodated wetland settlements in the Three Lakes region was collected by Julian Laabs for his PhD thesis</w:t>
+      </w:r>
+      <w:r>
+        <w:t xml:space="preserve"> </w:t>
+      </w:r>
+      <w:r>
+        <w:t xml:space="preserve">(Laabs, 2019)</w:t>
+      </w:r>
+      <w:r>
+        <w:t xml:space="preserve">. Details on the creation of this data series will be published at the referenced location. The time series used here runs from 3900 to 800 BCE, and contains the number of chronologically registered fell phases at individual settlements. This results in a time series that reflects the settlement of the lakeshores in the Neolithic and Bronze Age periods.</w:t>
+      </w:r>
+    </w:p>
+    <w:p>
+      <w:pPr>
+        <w:pStyle w:val="BodyText"/>
+      </w:pPr>
+      <w:r>
+        <w:t xml:space="preserve">The dataset for the</w:t>
+      </w:r>
+      <w:r>
+        <w:t xml:space="preserve"> </w:t>
+      </w:r>
+      <w:r>
+        <w:rPr>
+          <w:vertAlign w:val="superscript"/>
+        </w:rPr>
+        <w:t xml:space="preserve">14</w:t>
+      </w:r>
+      <w:r>
+        <w:t xml:space="preserve">C sum calibration primarily consists of data from the XRONOS database, supplemented by dates from the unpublished PhD thesis of Julian Laabs</w:t>
+      </w:r>
+      <w:r>
+        <w:t xml:space="preserve"> </w:t>
+      </w:r>
+      <w:r>
+        <w:t xml:space="preserve">(Laabs, 2019)</w:t>
+      </w:r>
+      <w:r>
+        <w:t xml:space="preserve"> </w:t>
+      </w:r>
+      <w:r>
+        <w:t xml:space="preserve">and the data collection of</w:t>
+      </w:r>
+      <w:r>
+        <w:t xml:space="preserve"> </w:t>
+      </w:r>
+      <w:r>
+        <w:t xml:space="preserve">(Martínez-Grau et al., 2021)</w:t>
+      </w:r>
+      <w:r>
+        <w:t xml:space="preserve">. It contains a total of 1135 single</w:t>
+      </w:r>
+      <w:r>
+        <w:t xml:space="preserve"> </w:t>
+      </w:r>
+      <w:r>
+        <w:rPr>
+          <w:vertAlign w:val="superscript"/>
+        </w:rPr>
+        <w:t xml:space="preserve">14</w:t>
+      </w:r>
+      <w:r>
+        <w:t xml:space="preserve">C data from 246 sites. The dates were selected so that their distribution area coincides with the catchment area of the pollen proxy explained below (see also Figure</w:t>
+      </w:r>
+      <w:r>
+        <w:t xml:space="preserve"> </w:t>
+      </w:r>
+      <w:r>
+        <w:t xml:space="preserve">2.1</w:t>
+      </w:r>
+      <w:r>
+        <w:t xml:space="preserve">). The dates in the dataset range in</w:t>
+      </w:r>
+      <w:r>
+        <w:t xml:space="preserve"> </w:t>
+      </w:r>
+      <w:r>
+        <w:rPr>
+          <w:vertAlign w:val="superscript"/>
+        </w:rPr>
+        <w:t xml:space="preserve">14</w:t>
+      </w:r>
+      <w:r>
+        <w:t xml:space="preserve">C years from 10730 to 235 BP uncal. This time window extends beyond the study horizon in order to minimise boundary effects, which, however, cannot be completely avoided due to the Hallstatt plateau. But it was precisely to reduce its influence that the time window of the investigation was chosen to be 7000 – 1000 BCE.</w:t>
+      </w:r>
+    </w:p>
+    <w:p>
+      <w:pPr>
+        <w:pStyle w:val="BodyText"/>
+      </w:pPr>
+      <w:r>
+        <w:t xml:space="preserve">We binned the data at site levels to obtain a temporally dispersed count and thus an expected value of contemporaneous</w:t>
+      </w:r>
+      <w:r>
+        <w:t xml:space="preserve"> </w:t>
+      </w:r>
+      <w:r>
+        <w:rPr>
+          <w:vertAlign w:val="superscript"/>
+        </w:rPr>
+        <w:t xml:space="preserve">14</w:t>
+      </w:r>
+      <w:r>
+        <w:t xml:space="preserve">C dated sites. For the creation of the cumulative calibration, the corresponding functions of the R package rcarbon</w:t>
+      </w:r>
+      <w:r>
+        <w:t xml:space="preserve"> </w:t>
+      </w:r>
+      <w:r>
+        <w:t xml:space="preserve">(Crema and Bevan, 2021)</w:t>
+      </w:r>
+      <w:r>
+        <w:t xml:space="preserve"> </w:t>
+      </w:r>
+      <w:r>
+        <w:t xml:space="preserve">were used in the standard settings.</w:t>
+      </w:r>
+    </w:p>
+    <w:p>
+      <w:pPr>
+        <w:pStyle w:val="CaptionedFigure"/>
+      </w:pPr>
+      <w:r>
+        <w:drawing>
+          <wp:inline>
+            <wp:extent cx="4587290" cy="3669832"/>
+            <wp:effectExtent b="0" l="0" r="0" t="0"/>
+            <wp:docPr descr="Figure 2.1: The location of the 14C dated sites in the dataset." title="" id="24" name="Picture"/>
+            <a:graphic>
+              <a:graphicData uri="http://schemas.openxmlformats.org/drawingml/2006/picture">
+                <pic:pic>
+                  <pic:nvPicPr>
+                    <pic:cNvPr descr="../figures/c14map-1.png" id="25" name="Picture"/>
+                    <pic:cNvPicPr>
+                      <a:picLocks noChangeArrowheads="1" noChangeAspect="1"/>
+                    </pic:cNvPicPr>
+                  </pic:nvPicPr>
+                  <pic:blipFill>
+                    <a:blip r:embed="rId23"/>
+                    <a:stretch>
+                      <a:fillRect/>
+                    </a:stretch>
+                  </pic:blipFill>
+                  <pic:spPr bwMode="auto">
+                    <a:xfrm>
+                      <a:off x="0" y="0"/>
+                      <a:ext cx="4587290" cy="3669832"/>
+                    </a:xfrm>
+                    <a:prstGeom prst="rect">
+                      <a:avLst/>
+                    </a:prstGeom>
+                    <a:noFill/>
+                    <a:ln w="9525">
+                      <a:noFill/>
+                      <a:headEnd/>
+                      <a:tailEnd/>
+                    </a:ln>
+                  </pic:spPr>
+                </pic:pic>
+              </a:graphicData>
+            </a:graphic>
+          </wp:inline>
+        </w:drawing>
+      </w:r>
+    </w:p>
+    <w:p>
+      <w:pPr>
+        <w:pStyle w:val="ImageCaption"/>
+      </w:pPr>
+      <w:r>
+        <w:t xml:space="preserve">Figure 2.1: The location of the</w:t>
+      </w:r>
+      <w:r>
+        <w:t xml:space="preserve"> </w:t>
+      </w:r>
+      <w:r>
+        <w:rPr>
+          <w:vertAlign w:val="superscript"/>
+        </w:rPr>
+        <w:t xml:space="preserve">14</w:t>
+      </w:r>
+      <w:r>
+        <w:t xml:space="preserve">C dated sites in the dataset.</w:t>
+      </w:r>
+    </w:p>
+    <w:p>
+      <w:pPr>
+        <w:pStyle w:val="CaptionedFigure"/>
+      </w:pPr>
+      <w:r>
+        <w:drawing>
+          <wp:inline>
+            <wp:extent cx="4587290" cy="3669832"/>
+            <wp:effectExtent b="0" l="0" r="0" t="0"/>
+            <wp:docPr descr="Figure 2.2: Comparison of the scaled number of 14C and dendrodated sites over time in the dataset used." title="" id="27" name="Picture"/>
+            <a:graphic>
+              <a:graphicData uri="http://schemas.openxmlformats.org/drawingml/2006/picture">
+                <pic:pic>
+                  <pic:nvPicPr>
+                    <pic:cNvPr descr="../figures/compdendroc14-1.png" id="28" name="Picture"/>
+                    <pic:cNvPicPr>
+                      <a:picLocks noChangeArrowheads="1" noChangeAspect="1"/>
+                    </pic:cNvPicPr>
+                  </pic:nvPicPr>
+                  <pic:blipFill>
+                    <a:blip r:embed="rId26"/>
+                    <a:stretch>
+                      <a:fillRect/>
+                    </a:stretch>
+                  </pic:blipFill>
+                  <pic:spPr bwMode="auto">
+                    <a:xfrm>
+                      <a:off x="0" y="0"/>
+                      <a:ext cx="4587290" cy="3669832"/>
+                    </a:xfrm>
+                    <a:prstGeom prst="rect">
+                      <a:avLst/>
+                    </a:prstGeom>
+                    <a:noFill/>
+                    <a:ln w="9525">
+                      <a:noFill/>
+                      <a:headEnd/>
+                      <a:tailEnd/>
+                    </a:ln>
+                  </pic:spPr>
+                </pic:pic>
+              </a:graphicData>
+            </a:graphic>
+          </wp:inline>
+        </w:drawing>
+      </w:r>
+    </w:p>
+    <w:p>
+      <w:pPr>
+        <w:pStyle w:val="ImageCaption"/>
+      </w:pPr>
+      <w:r>
+        <w:t xml:space="preserve">Figure 2.2: Comparison of the scaled number of</w:t>
+      </w:r>
+      <w:r>
+        <w:t xml:space="preserve"> </w:t>
+      </w:r>
+      <w:r>
+        <w:rPr>
+          <w:vertAlign w:val="superscript"/>
+        </w:rPr>
+        <w:t xml:space="preserve">14</w:t>
+      </w:r>
+      <w:r>
+        <w:t xml:space="preserve">C and dendrodated sites over time in the dataset used.</w:t>
+      </w:r>
+    </w:p>
+    <w:p>
+      <w:pPr>
+        <w:pStyle w:val="BodyText"/>
+      </w:pPr>
+      <w:r>
+        <w:t xml:space="preserve">We can now compare these two data sets (Figure</w:t>
+      </w:r>
+      <w:r>
+        <w:t xml:space="preserve"> </w:t>
+      </w:r>
+      <w:r>
+        <w:t xml:space="preserve">2.2</w:t>
+      </w:r>
+      <w:r>
+        <w:t xml:space="preserve">). In fact, there is a not uninteresting fit between the two data series. However, it must be assumed that the two dating methods, even if they would contradict each other, actually complement each other, and thus allow a better overall unified picture of the actual settlement density than each of the individual proxies would allow on their own.</w:t>
+      </w:r>
+    </w:p>
+    <w:p>
+      <w:pPr>
+        <w:pStyle w:val="CaptionedFigure"/>
+      </w:pPr>
+      <w:r>
+        <w:drawing>
+          <wp:inline>
+            <wp:extent cx="4587290" cy="3669832"/>
+            <wp:effectExtent b="0" l="0" r="0" t="0"/>
+            <wp:docPr descr="Figure 2.3: The location of the sites from the find reports of the cantonal archaeology (heritage management). The locations are fuzzified by ~1km." title="" id="30" name="Picture"/>
+            <a:graphic>
+              <a:graphicData uri="http://schemas.openxmlformats.org/drawingml/2006/picture">
+                <pic:pic>
+                  <pic:nvPicPr>
+                    <pic:cNvPr descr="../figures/aoristmap-1.png" id="31" name="Picture"/>
+                    <pic:cNvPicPr>
+                      <a:picLocks noChangeArrowheads="1" noChangeAspect="1"/>
+                    </pic:cNvPicPr>
+                  </pic:nvPicPr>
+                  <pic:blipFill>
+                    <a:blip r:embed="rId29"/>
+                    <a:stretch>
+                      <a:fillRect/>
+                    </a:stretch>
+                  </pic:blipFill>
+                  <pic:spPr bwMode="auto">
+                    <a:xfrm>
+                      <a:off x="0" y="0"/>
+                      <a:ext cx="4587290" cy="3669832"/>
+                    </a:xfrm>
+                    <a:prstGeom prst="rect">
+                      <a:avLst/>
+                    </a:prstGeom>
+                    <a:noFill/>
+                    <a:ln w="9525">
+                      <a:noFill/>
+                      <a:headEnd/>
+                      <a:tailEnd/>
+                    </a:ln>
+                  </pic:spPr>
+                </pic:pic>
+              </a:graphicData>
+            </a:graphic>
+          </wp:inline>
+        </w:drawing>
+      </w:r>
+    </w:p>
+    <w:p>
+      <w:pPr>
+        <w:pStyle w:val="ImageCaption"/>
+      </w:pPr>
+      <w:r>
+        <w:t xml:space="preserve">Figure 2.3: The location of the sites from the find reports of the cantonal archaeology (heritage management). The locations are fuzzified by ~1km.</w:t>
+      </w:r>
+    </w:p>
+    <w:p>
+      <w:pPr>
+        <w:pStyle w:val="BodyText"/>
+      </w:pPr>
+      <w:r>
+        <w:t xml:space="preserve">In order to add another indicator of archaeological evidence of occupation, we have included the data of the Cantonal Archaeology (Figure</w:t>
+      </w:r>
+      <w:r>
+        <w:t xml:space="preserve"> </w:t>
+      </w:r>
+      <w:r>
+        <w:t xml:space="preserve">2.3</w:t>
+      </w:r>
+      <w:r>
+        <w:t xml:space="preserve">), and thus the Heritage Management, which are primarily derived from scattered surface finds, and which often have a low depth of information and thus dating accuracy. This information is incorporated into our model as a typologically dated aorist time series. Although the dating accuracy is very low, the advantage here lies in the fact that we are not bound to the conditions and problems of radiocarbon dates, and thus involved in the issue of sum calibration. Much more, these data provide an independent indicator with regard to the methodology of the</w:t>
+      </w:r>
+      <w:r>
+        <w:t xml:space="preserve"> </w:t>
+      </w:r>
+      <w:r>
+        <w:rPr>
+          <w:vertAlign w:val="superscript"/>
+        </w:rPr>
+        <w:t xml:space="preserve">14</w:t>
+      </w:r>
+      <w:r>
+        <w:t xml:space="preserve">C data, even if they are influenced by the same transmission filters and archaeological conditions as the evaluation of</w:t>
+      </w:r>
+      <w:r>
+        <w:t xml:space="preserve"> </w:t>
+      </w:r>
+      <w:r>
+        <w:rPr>
+          <w:vertAlign w:val="superscript"/>
+        </w:rPr>
+        <w:t xml:space="preserve">14</w:t>
+      </w:r>
+      <w:r>
+        <w:t xml:space="preserve">C data. Data from 4321 sites were included in the aoristic sum, which is a very rough indicator due to the low dating accuracy in archaeological phases, but which nevertheless has an important role in the normalisation of the data due to its independence from calibration effects.</w:t>
+      </w:r>
+    </w:p>
+    <w:p>
+      <w:pPr>
+        <w:pStyle w:val="CaptionedFigure"/>
+      </w:pPr>
+      <w:r>
+        <w:drawing>
+          <wp:inline>
+            <wp:extent cx="4587290" cy="3669832"/>
+            <wp:effectExtent b="0" l="0" r="0" t="0"/>
+            <wp:docPr descr="Figure 2.4: Aoristic sum of the archaeological sites used in this analysis." title="" id="33" name="Picture"/>
+            <a:graphic>
+              <a:graphicData uri="http://schemas.openxmlformats.org/drawingml/2006/picture">
+                <pic:pic>
+                  <pic:nvPicPr>
+                    <pic:cNvPr descr="../figures/aoristcurve-1.png" id="34" name="Picture"/>
+                    <pic:cNvPicPr>
+                      <a:picLocks noChangeArrowheads="1" noChangeAspect="1"/>
+                    </pic:cNvPicPr>
+                  </pic:nvPicPr>
+                  <pic:blipFill>
+                    <a:blip r:embed="rId32"/>
+                    <a:stretch>
+                      <a:fillRect/>
+                    </a:stretch>
+                  </pic:blipFill>
+                  <pic:spPr bwMode="auto">
+                    <a:xfrm>
+                      <a:off x="0" y="0"/>
+                      <a:ext cx="4587290" cy="3669832"/>
+                    </a:xfrm>
+                    <a:prstGeom prst="rect">
+                      <a:avLst/>
+                    </a:prstGeom>
+                    <a:noFill/>
+                    <a:ln w="9525">
+                      <a:noFill/>
+                      <a:headEnd/>
+                      <a:tailEnd/>
+                    </a:ln>
+                  </pic:spPr>
+                </pic:pic>
+              </a:graphicData>
+            </a:graphic>
+          </wp:inline>
+        </w:drawing>
+      </w:r>
+    </w:p>
+    <w:p>
+      <w:pPr>
+        <w:pStyle w:val="ImageCaption"/>
+      </w:pPr>
+      <w:r>
+        <w:t xml:space="preserve">Figure 2.4: Aoristic sum of the archaeological sites used in this analysis.</w:t>
+      </w:r>
+    </w:p>
+    <w:p>
+      <w:pPr>
+        <w:pStyle w:val="BodyText"/>
+      </w:pPr>
+      <w:r>
+        <w:t xml:space="preserve">The natural conditions provided by the many lakes enable not only highly precise dating of archaeological sites, but also a very dense network of pollen analysis. We make use of this fact by generating a supra-regional openness indicator for the vegetation from the pollen data (Figure</w:t>
+      </w:r>
+      <w:r>
+        <w:t xml:space="preserve"> </w:t>
+      </w:r>
+      <w:r>
+        <w:t xml:space="preserve">2.5</w:t>
+      </w:r>
+      <w:r>
+        <w:t xml:space="preserve">). This indicator has the specific advantage that it is not dependent on preservation conditions, as archaeological indicators are. This makes it particularly valuable for indicating or compensating for systematic distortions that result from temporally specific settlement patterns and archaeological preservation conditions.</w:t>
+      </w:r>
+    </w:p>
+    <w:p>
+      <w:pPr>
+        <w:pStyle w:val="CaptionedFigure"/>
+      </w:pPr>
+      <w:r>
+        <w:drawing>
+          <wp:inline>
+            <wp:extent cx="4587290" cy="3669832"/>
+            <wp:effectExtent b="0" l="0" r="0" t="0"/>
+            <wp:docPr descr="Figure 2.5: Location of the pollen profiles used for the openness indicator." title="" id="36" name="Picture"/>
+            <a:graphic>
+              <a:graphicData uri="http://schemas.openxmlformats.org/drawingml/2006/picture">
+                <pic:pic>
+                  <pic:nvPicPr>
+                    <pic:cNvPr descr="../figures/pollensites-1.png" id="37" name="Picture"/>
+                    <pic:cNvPicPr>
+                      <a:picLocks noChangeArrowheads="1" noChangeAspect="1"/>
+                    </pic:cNvPicPr>
+                  </pic:nvPicPr>
+                  <pic:blipFill>
+                    <a:blip r:embed="rId35"/>
+                    <a:stretch>
+                      <a:fillRect/>
+                    </a:stretch>
+                  </pic:blipFill>
+                  <pic:spPr bwMode="auto">
+                    <a:xfrm>
+                      <a:off x="0" y="0"/>
+                      <a:ext cx="4587290" cy="3669832"/>
+                    </a:xfrm>
+                    <a:prstGeom prst="rect">
+                      <a:avLst/>
+                    </a:prstGeom>
+                    <a:noFill/>
+                    <a:ln w="9525">
+                      <a:noFill/>
+                      <a:headEnd/>
+                      <a:tailEnd/>
+                    </a:ln>
+                  </pic:spPr>
+                </pic:pic>
+              </a:graphicData>
+            </a:graphic>
+          </wp:inline>
+        </w:drawing>
+      </w:r>
+    </w:p>
+    <w:p>
+      <w:pPr>
+        <w:pStyle w:val="ImageCaption"/>
+      </w:pPr>
+      <w:r>
+        <w:t xml:space="preserve">Figure 2.5: Location of the pollen profiles used for the openness indicator.</w:t>
+      </w:r>
+    </w:p>
+    <w:p>
+      <w:pPr>
+        <w:pStyle w:val="BodyText"/>
+      </w:pPr>
+      <w:r>
+        <w:t xml:space="preserve">The utilisation of this proxy is based on the assumption that the higher the population density in an area, the greater the human influence on the natural environment</w:t>
+      </w:r>
+      <w:r>
+        <w:t xml:space="preserve"> </w:t>
+      </w:r>
+      <w:r>
+        <w:t xml:space="preserve">(Lechterbeck et al., 2014)</w:t>
+      </w:r>
+      <w:r>
+        <w:t xml:space="preserve">, and that the agricultural space of an area is closely related to the population density</w:t>
+      </w:r>
+      <w:r>
+        <w:t xml:space="preserve"> </w:t>
+      </w:r>
+      <w:r>
+        <w:t xml:space="preserve">(Zimmermann, 2004)</w:t>
+      </w:r>
+      <w:r>
+        <w:t xml:space="preserve">. Evidence of land clearing in pollen diagrams can therefore give further indications regarding population dynamics. The exact methodological procedure for obtaining this proxy from several, in our case 5, different pollen diagrams of sites mainly in the hinterland of the large Alpine lakes can be found in a previous publication</w:t>
+      </w:r>
+      <w:r>
+        <w:t xml:space="preserve"> </w:t>
+      </w:r>
+      <w:r>
+        <w:t xml:space="preserve">(Heitz et al., 2021)</w:t>
+      </w:r>
+      <w:r>
+        <w:t xml:space="preserve">. The technical procedure is also documented in the accompanying R-script. The percentage pollen data based on a pollen sum of all terrestrial taxa of the individual sites were combined into one data set by means of a principal component analysis (Figure</w:t>
+      </w:r>
+      <w:r>
+        <w:t xml:space="preserve"> </w:t>
+      </w:r>
+      <w:r>
+        <w:t xml:space="preserve">2.6</w:t>
+      </w:r>
+      <w:r>
+        <w:t xml:space="preserve">). Only terrestrial pollen taxa with a frequency of more than 1/3 and, if present, with an average frequency of at least more than 0.1% were selected to reduce potential disturbance by rare species. Cereal pollen was explicitly retained as an important anthropogenic indicator. As each sample is absolutely dated, the data on the x-axis can be plotted against the openness value on the y-axis to obtain a time series time series for land clearing.</w:t>
+      </w:r>
+    </w:p>
+    <w:p>
+      <w:pPr>
+        <w:pStyle w:val="CaptionedFigure"/>
+      </w:pPr>
+      <w:r>
+        <w:drawing>
+          <wp:inline>
+            <wp:extent cx="5943600" cy="4245428"/>
+            <wp:effectExtent b="0" l="0" r="0" t="0"/>
+            <wp:docPr descr="Figure 2.6: Value on the first dimension of the PCA against dating of the samples for the individual pollen profiles and their combined average value as the openness indicator." title="" id="39" name="Picture"/>
+            <a:graphic>
+              <a:graphicData uri="http://schemas.openxmlformats.org/drawingml/2006/picture">
+                <pic:pic>
+                  <pic:nvPicPr>
+                    <pic:cNvPr descr="/home/martin/r_projekte/bayesian.demographic.reconstruction.2022/analysis/analysis_files/figure-html/pollenproxy-1.png" id="40" name="Picture"/>
+                    <pic:cNvPicPr>
+                      <a:picLocks noChangeArrowheads="1" noChangeAspect="1"/>
+                    </pic:cNvPicPr>
+                  </pic:nvPicPr>
+                  <pic:blipFill>
+                    <a:blip r:embed="rId38"/>
+                    <a:stretch>
+                      <a:fillRect/>
+                    </a:stretch>
+                  </pic:blipFill>
+                  <pic:spPr bwMode="auto">
+                    <a:xfrm>
+                      <a:off x="0" y="0"/>
+                      <a:ext cx="5943600" cy="4245428"/>
+                    </a:xfrm>
+                    <a:prstGeom prst="rect">
+                      <a:avLst/>
+                    </a:prstGeom>
+                    <a:noFill/>
+                    <a:ln w="9525">
+                      <a:noFill/>
+                      <a:headEnd/>
+                      <a:tailEnd/>
+                    </a:ln>
+                  </pic:spPr>
+                </pic:pic>
+              </a:graphicData>
+            </a:graphic>
+          </wp:inline>
+        </w:drawing>
+      </w:r>
+    </w:p>
+    <w:p>
+      <w:pPr>
+        <w:pStyle w:val="ImageCaption"/>
+      </w:pPr>
+      <w:r>
+        <w:t xml:space="preserve">Figure 2.6: Value on the first dimension of the PCA against dating of the samples for the individual pollen profiles and their combined average value as the openness indicator.</w:t>
+      </w:r>
+    </w:p>
+    <w:p>
+      <w:pPr>
+        <w:pStyle w:val="BodyText"/>
+      </w:pPr>
+      <w:r>
+        <w:t xml:space="preserve">Unfortunately, in the Swiss Plateau there is no data from burials that could be usefully incorporated into such this model. Preservation conditions again simply prevent their use in this study. Nevertheless, we see a very high potential for other regions in the integration of demographic indicators from burial data in order to enlarge the canon of methods and the range of proxies.</w:t>
+      </w:r>
+    </w:p>
+    <w:p>
+      <w:pPr>
+        <w:pStyle w:val="BodyText"/>
+      </w:pPr>
+      <w:r>
+        <w:t xml:space="preserve">The values of the sum calibration, the openness index and the dendrodated settlements were smoothed by means of a moving average with a window of 50 years. Since the aoristic sum already had a very coarse temporal resolution, this was not applied for this measure. The range of the smoothing window corresponded to the sample interval, with which a unified resolution of 50 years was obtained for all proxies as time slices for the model. In addition, all data were restricted to a window of observation of 7000-1000 BCE. The upper limit is set by the post-glacial changes in the pollen spectra, which are hardly associated with human influence before 7000 in the working area, and which would consequently distort the openness indicator. The lower limit is defined by the Hallstatt Plateau (with buffer), which would have direct and indirect research influences on the</w:t>
+      </w:r>
+      <w:r>
+        <w:t xml:space="preserve"> </w:t>
+      </w:r>
+      <w:r>
+        <w:rPr>
+          <w:vertAlign w:val="superscript"/>
+        </w:rPr>
+        <w:t xml:space="preserve">14</w:t>
+      </w:r>
+      <w:r>
+        <w:t xml:space="preserve">C proxy.</w:t>
+      </w:r>
+    </w:p>
+    <w:p>
+      <w:pPr>
+        <w:pStyle w:val="BodyText"/>
+      </w:pPr>
+      <w:r>
+        <w:t xml:space="preserve">In our following modelling (see also</w:t>
+      </w:r>
+      <w:r>
+        <w:t xml:space="preserve"> </w:t>
+      </w:r>
+      <w:r>
+        <w:t xml:space="preserve">2.4</w:t>
+      </w:r>
+      <w:r>
+        <w:t xml:space="preserve">) we now consider all these proxies as determinants for the change in the number of settlements. In the model, we therefore change the causality and shift the measurement error, which is certainly inherent in each of these indicators, to the process model, in which a Poisson process describes the number of simultaneous settlements. In doing so, we establish a likelihood that indicates how credible the data are, given the model.</w:t>
+      </w:r>
+    </w:p>
+    <w:bookmarkEnd w:id="41"/>
+    <w:bookmarkStart w:id="45" w:name="process-model"/>
     <w:p>
       <w:pPr>
         <w:pStyle w:val="Heading2"/>
@@ -2934,7 +3902,7 @@
         <w:rPr>
           <w:rStyle w:val="SectionNumber"/>
         </w:rPr>
-        <w:t xml:space="preserve">3.1</w:t>
+        <w:t xml:space="preserve">2.3</w:t>
       </w:r>
       <w:r>
         <w:tab/>
@@ -3232,7 +4200,7 @@
         <w:pStyle w:val="FirstParagraph"/>
       </w:pPr>
       <w:r>
-        <w:t xml:space="preserve">If we now have information about the change in population development, we can use this to enter it into the model via a change in</w:t>
+        <w:t xml:space="preserve">If we now have information about the change in population development (the proxies), we can use this to enter it into the model via a change in</w:t>
       </w:r>
       <w:r>
         <w:t xml:space="preserve"> </w:t>
@@ -3243,7 +4211,7 @@
         </m:r>
       </m:oMath>
       <w:r>
-        <w:t xml:space="preserve">. This is done in the form of a regression: If</w:t>
+        <w:t xml:space="preserve">. This is done in the form of a regression: For all proxy values as a vector of independent variables</w:t>
       </w:r>
       <w:r>
         <w:t xml:space="preserve"> </w:t>
@@ -3272,10 +4240,30 @@
         </m:sSup>
       </m:oMath>
       <w:r>
-        <w:t xml:space="preserve"> </w:t>
-      </w:r>
-      <w:r>
-        <w:t xml:space="preserve">is a vector of independent variables, then the model takes the form</w:t>
+        <w:t xml:space="preserve">,</w:t>
+      </w:r>
+      <w:r>
+        <w:t xml:space="preserve"> </w:t>
+      </w:r>
+      <m:oMath>
+        <m:sSup>
+          <m:e>
+            <m:r>
+              <m:t>R</m:t>
+            </m:r>
+          </m:e>
+          <m:sup>
+            <m:r>
+              <m:t>n</m:t>
+            </m:r>
+          </m:sup>
+        </m:sSup>
+      </m:oMath>
+      <w:r>
+        <w:t xml:space="preserve"> </w:t>
+      </w:r>
+      <w:r>
+        <w:t xml:space="preserve">as an n-dimensional Euclidean space, described in this case by the n dimensions of the n variables, then the model takes the form</w:t>
       </w:r>
     </w:p>
     <w:p>
@@ -3366,7 +4354,54 @@
         <w:pStyle w:val="FirstParagraph"/>
       </w:pPr>
       <w:r>
-        <w:t xml:space="preserve">In the case of population trends, the expected value would be equal to the value of the population in the previous time period, plus or minus the changes resulting from the variables:</w:t>
+        <w:t xml:space="preserve">Logarithmisation as a link function ensures that</w:t>
+      </w:r>
+      <w:r>
+        <w:t xml:space="preserve"> </w:t>
+      </w:r>
+      <m:oMath>
+        <m:r>
+          <m:t>λ</m:t>
+        </m:r>
+      </m:oMath>
+      <w:r>
+        <w:t xml:space="preserve">, which must always be positive for a Poisson process, can also be described by variables (proxies) that range in the space of real numbers and can therefore also be negative.</w:t>
+      </w:r>
+      <w:r>
+        <w:t xml:space="preserve"> </w:t>
+      </w:r>
+      <m:oMath>
+        <m:r>
+          <m:t>β</m:t>
+        </m:r>
+      </m:oMath>
+      <w:r>
+        <w:t xml:space="preserve"> </w:t>
+      </w:r>
+      <w:r>
+        <w:t xml:space="preserve">can serve here as a slope factor, just as in a normal linear regression. In our case, it functions as a scaling factor for the individual proxies.</w:t>
+      </w:r>
+      <w:r>
+        <w:t xml:space="preserve"> </w:t>
+      </w:r>
+      <m:oMath>
+        <m:r>
+          <m:t>α</m:t>
+        </m:r>
+      </m:oMath>
+      <w:r>
+        <w:t xml:space="preserve">, on the other hand, is to be understood as an intercept. If there were no change due to the variables, the regression would fall back to this value. This corresponds to the desired behaviour. In the case of population trends, the intercept would be equal to the value of the population in the previous time period, plus or minus the changes resulting from the variables. If there is no change from these variables, then</w:t>
+      </w:r>
+      <w:r>
+        <w:t xml:space="preserve"> </w:t>
+      </w:r>
+      <m:oMath>
+        <m:r>
+          <m:t>λ</m:t>
+        </m:r>
+      </m:oMath>
+      <w:r>
+        <w:t xml:space="preserve">, and thus the expected value for the current time step would be equal to that from the previous time step:</w:t>
       </w:r>
     </w:p>
     <w:p>
@@ -3531,7 +4566,116 @@
         <w:pStyle w:val="FirstParagraph"/>
       </w:pPr>
       <w:r>
-        <w:t xml:space="preserve">The values for population size</w:t>
+        <w:t xml:space="preserve">Since</w:t>
+      </w:r>
+      <w:r>
+        <w:t xml:space="preserve"> </w:t>
+      </w:r>
+      <m:oMath>
+        <m:r>
+          <m:t>λ</m:t>
+        </m:r>
+      </m:oMath>
+      <w:r>
+        <w:t xml:space="preserve"> </w:t>
+      </w:r>
+      <w:r>
+        <w:t xml:space="preserve">and</w:t>
+      </w:r>
+      <w:r>
+        <w:t xml:space="preserve"> </w:t>
+      </w:r>
+      <m:oMath>
+        <m:r>
+          <m:t>N</m:t>
+        </m:r>
+      </m:oMath>
+      <w:r>
+        <w:t xml:space="preserve"> </w:t>
+      </w:r>
+      <w:r>
+        <w:t xml:space="preserve">are essentially in the same range (e.g. if</w:t>
+      </w:r>
+      <w:r>
+        <w:t xml:space="preserve"> </w:t>
+      </w:r>
+      <m:oMath>
+        <m:r>
+          <m:t>l</m:t>
+        </m:r>
+        <m:r>
+          <m:t>a</m:t>
+        </m:r>
+        <m:r>
+          <m:t>m</m:t>
+        </m:r>
+        <m:r>
+          <m:t>b</m:t>
+        </m:r>
+        <m:r>
+          <m:t>d</m:t>
+        </m:r>
+        <m:r>
+          <m:t>a</m:t>
+        </m:r>
+        <m:r>
+          <m:rPr>
+            <m:sty m:val="p"/>
+          </m:rPr>
+          <m:t>=</m:t>
+        </m:r>
+        <m:r>
+          <m:t>1</m:t>
+        </m:r>
+      </m:oMath>
+      <w:r>
+        <w:t xml:space="preserve">, the expected value for</w:t>
+      </w:r>
+      <w:r>
+        <w:t xml:space="preserve"> </w:t>
+      </w:r>
+      <m:oMath>
+        <m:r>
+          <m:t>N</m:t>
+        </m:r>
+      </m:oMath>
+      <w:r>
+        <w:t xml:space="preserve"> </w:t>
+      </w:r>
+      <w:r>
+        <w:t xml:space="preserve">would also be 1),</w:t>
+      </w:r>
+      <w:r>
+        <w:t xml:space="preserve"> </w:t>
+      </w:r>
+      <m:oMath>
+        <m:sSub>
+          <m:e>
+            <m:r>
+              <m:t>N</m:t>
+            </m:r>
+          </m:e>
+          <m:sub>
+            <m:r>
+              <m:t>t</m:t>
+            </m:r>
+            <m:r>
+              <m:rPr>
+                <m:sty m:val="p"/>
+              </m:rPr>
+              <m:t>−</m:t>
+            </m:r>
+            <m:r>
+              <m:t>1</m:t>
+            </m:r>
+          </m:sub>
+        </m:sSub>
+      </m:oMath>
+      <w:r>
+        <w:t xml:space="preserve"> </w:t>
+      </w:r>
+      <w:r>
+        <w:t xml:space="preserve">must also be logarithmised in the above formula to obtain the congruence of both values. The values for population size</w:t>
       </w:r>
       <w:r>
         <w:t xml:space="preserve"> </w:t>
@@ -4147,7 +5291,7 @@
         <w:t xml:space="preserve"> </w:t>
       </w:r>
       <w:r>
-        <w:t xml:space="preserve">3.1</w:t>
+        <w:t xml:space="preserve">2.7</w:t>
       </w:r>
       <w:r>
         <w:t xml:space="preserve">).</w:t>
@@ -4162,18 +5306,18 @@
           <wp:inline>
             <wp:extent cx="4587290" cy="3669832"/>
             <wp:effectExtent b="0" l="0" r="0" t="0"/>
-            <wp:docPr descr="Figure 3.1: The gamma-distributed maximum growth rate prior of the model." title="" id="24" name="Picture"/>
+            <wp:docPr descr="Figure 2.7: The gamma-distributed maximum growth rate prior of the model." title="" id="43" name="Picture"/>
             <a:graphic>
               <a:graphicData uri="http://schemas.openxmlformats.org/drawingml/2006/picture">
                 <pic:pic>
                   <pic:nvPicPr>
-                    <pic:cNvPr descr="../figures/gammadist-1.png" id="25" name="Picture"/>
+                    <pic:cNvPr descr="../figures/gammadist-1.png" id="44" name="Picture"/>
                     <pic:cNvPicPr>
                       <a:picLocks noChangeArrowheads="1" noChangeAspect="1"/>
                     </pic:cNvPicPr>
                   </pic:nvPicPr>
                   <pic:blipFill>
-                    <a:blip r:embed="rId23"/>
+                    <a:blip r:embed="rId42"/>
                     <a:stretch>
                       <a:fillRect/>
                     </a:stretch>
@@ -4205,7 +5349,7 @@
         <w:pStyle w:val="ImageCaption"/>
       </w:pPr>
       <w:r>
-        <w:t xml:space="preserve">Figure 3.1: The gamma-distributed maximum growth rate prior of the model.</w:t>
+        <w:t xml:space="preserve">Figure 2.7: The gamma-distributed maximum growth rate prior of the model.</w:t>
       </w:r>
     </w:p>
     <w:p>
@@ -4230,1022 +5374,6 @@
         <w:t xml:space="preserve">and thus the growth (or change) rate of the population:</w:t>
       </w:r>
     </w:p>
-    <w:bookmarkEnd w:id="26"/>
-    <w:bookmarkStart w:id="45" w:name="dataproxies"/>
-    <w:p>
-      <w:pPr>
-        <w:pStyle w:val="Heading2"/>
-      </w:pPr>
-      <w:r>
-        <w:rPr>
-          <w:rStyle w:val="SectionNumber"/>
-        </w:rPr>
-        <w:t xml:space="preserve">3.2</w:t>
-      </w:r>
-      <w:r>
-        <w:tab/>
-      </w:r>
-      <w:r>
-        <w:t xml:space="preserve">Data/Proxies</w:t>
-      </w:r>
-    </w:p>
-    <w:p>
-      <w:pPr>
-        <w:pStyle w:val="FirstParagraph"/>
-      </w:pPr>
-      <w:r>
-        <w:t xml:space="preserve">In principle, a large number of different data sources can be integrated into the overall model as observations, provided that these observations a) can be understood as dependent on the population density in the past, and b) a model-like description of this dependence can be created. A non-exhaustive list can be found in the following table</w:t>
-      </w:r>
-      <w:r>
-        <w:t xml:space="preserve"> </w:t>
-      </w:r>
-      <w:r>
-        <w:t xml:space="preserve">3.1</w:t>
-      </w:r>
-      <w:r>
-        <w:t xml:space="preserve">:</w:t>
-      </w:r>
-    </w:p>
-    <w:p>
-      <w:pPr>
-        <w:pStyle w:val="TableCaption"/>
-      </w:pPr>
-      <w:r>
-        <w:t xml:space="preserve">(#tab:tableproxies) A incomplete list of possible observation that can be linked to population developments in the past. Proxies used in this study are highlighted.</w:t>
-      </w:r>
-    </w:p>
-    <w:tbl>
-      <w:tblPr>
-        <w:tblStyle w:val="Table"/>
-        <w:tblW w:type="auto" w:w="0"/>
-        <w:tblLook w:firstRow="1" w:lastRow="0" w:firstColumn="0" w:lastColumn="0" w:noHBand="0" w:noVBand="0" w:val="0020"/>
-        <w:tblCaption w:val="(#tab:tableproxies) A incomplete list of possible observation that can be linked to population developments in the past. Proxies used in this study are highlighted."/>
-      </w:tblPr>
-      <w:tblGrid>
-        <w:gridCol w:w="7920"/>
-      </w:tblGrid>
-      <w:tr>
-        <w:trPr>
-          <w:tblHeader w:val="true"/>
-        </w:trPr>
-        <w:tc>
-          <w:tcPr/>
-          <w:p>
-            <w:pPr>
-              <w:pStyle w:val="Compact"/>
-              <w:jc w:val="left"/>
-            </w:pPr>
-            <w:r>
-              <w:t xml:space="preserve">Proxies</w:t>
-            </w:r>
-          </w:p>
-        </w:tc>
-      </w:tr>
-      <w:tr>
-        <w:tc>
-          <w:tcPr/>
-          <w:p>
-            <w:pPr>
-              <w:pStyle w:val="Compact"/>
-              <w:jc w:val="left"/>
-            </w:pPr>
-            <w:r>
-              <w:rPr>
-                <w:bCs/>
-                <w:b/>
-              </w:rPr>
-              <w:t xml:space="preserve">Expert estimates</w:t>
-            </w:r>
-          </w:p>
-        </w:tc>
-      </w:tr>
-      <w:tr>
-        <w:tc>
-          <w:tcPr/>
-          <w:p>
-            <w:pPr>
-              <w:pStyle w:val="Compact"/>
-              <w:jc w:val="left"/>
-            </w:pPr>
-            <w:r>
-              <w:t xml:space="preserve">Ethnographic Analogies</w:t>
-            </w:r>
-          </w:p>
-        </w:tc>
-      </w:tr>
-      <w:tr>
-        <w:tc>
-          <w:tcPr/>
-          <w:p>
-            <w:pPr>
-              <w:pStyle w:val="Compact"/>
-              <w:jc w:val="left"/>
-            </w:pPr>
-            <w:r>
-              <w:t xml:space="preserve">Carrying Capacity</w:t>
-            </w:r>
-          </w:p>
-        </w:tc>
-      </w:tr>
-      <w:tr>
-        <w:tc>
-          <w:tcPr/>
-          <w:p>
-            <w:pPr>
-              <w:pStyle w:val="Compact"/>
-              <w:jc w:val="left"/>
-            </w:pPr>
-            <w:r>
-              <w:t xml:space="preserve">Economic modelling</w:t>
-            </w:r>
-          </w:p>
-        </w:tc>
-      </w:tr>
-      <w:tr>
-        <w:tc>
-          <w:tcPr/>
-          <w:p>
-            <w:pPr>
-              <w:pStyle w:val="Compact"/>
-              <w:jc w:val="left"/>
-            </w:pPr>
-            <w:r>
-              <w:t xml:space="preserve">Extrapolation of buried individuals</w:t>
-            </w:r>
-          </w:p>
-        </w:tc>
-      </w:tr>
-      <w:tr>
-        <w:tc>
-          <w:tcPr/>
-          <w:p>
-            <w:pPr>
-              <w:pStyle w:val="Compact"/>
-              <w:jc w:val="left"/>
-            </w:pPr>
-            <w:r>
-              <w:t xml:space="preserve">Burial anthropology</w:t>
-            </w:r>
-          </w:p>
-        </w:tc>
-      </w:tr>
-      <w:tr>
-        <w:tc>
-          <w:tcPr/>
-          <w:p>
-            <w:pPr>
-              <w:pStyle w:val="Compact"/>
-              <w:jc w:val="left"/>
-            </w:pPr>
-            <w:r>
-              <w:t xml:space="preserve">Settlement data, number of houses</w:t>
-            </w:r>
-          </w:p>
-        </w:tc>
-      </w:tr>
-      <w:tr>
-        <w:tc>
-          <w:tcPr/>
-          <w:p>
-            <w:pPr>
-              <w:pStyle w:val="Compact"/>
-              <w:jc w:val="left"/>
-            </w:pPr>
-            <w:r>
-              <w:t xml:space="preserve">Settlement data, settlement size</w:t>
-            </w:r>
-          </w:p>
-        </w:tc>
-      </w:tr>
-      <w:tr>
-        <w:tc>
-          <w:tcPr/>
-          <w:p>
-            <w:pPr>
-              <w:pStyle w:val="Compact"/>
-              <w:jc w:val="left"/>
-            </w:pPr>
-            <w:r>
-              <w:rPr>
-                <w:bCs/>
-                <w:b/>
-              </w:rPr>
-              <w:t xml:space="preserve">Aoristic analysis</w:t>
-            </w:r>
-          </w:p>
-        </w:tc>
-      </w:tr>
-      <w:tr>
-        <w:tc>
-          <w:tcPr/>
-          <w:p>
-            <w:pPr>
-              <w:pStyle w:val="Compact"/>
-              <w:jc w:val="left"/>
-            </w:pPr>
-            <w:r>
-              <w:rPr>
-                <w:bCs/>
-                <w:b/>
-              </w:rPr>
-              <w:t xml:space="preserve">Dendro dates</w:t>
-            </w:r>
-          </w:p>
-        </w:tc>
-      </w:tr>
-      <w:tr>
-        <w:tc>
-          <w:tcPr/>
-          <w:p>
-            <w:pPr>
-              <w:pStyle w:val="Compact"/>
-              <w:jc w:val="left"/>
-            </w:pPr>
-            <w:r>
-              <w:t xml:space="preserve">Amount of archaeological objects</w:t>
-            </w:r>
-          </w:p>
-        </w:tc>
-      </w:tr>
-      <w:tr>
-        <w:tc>
-          <w:tcPr/>
-          <w:p>
-            <w:pPr>
-              <w:pStyle w:val="Compact"/>
-              <w:jc w:val="left"/>
-            </w:pPr>
-            <w:r>
-              <w:rPr>
-                <w:bCs/>
-                <w:b/>
-              </w:rPr>
-              <w:t xml:space="preserve">Radiocarbon sum calibration</w:t>
-            </w:r>
-          </w:p>
-        </w:tc>
-      </w:tr>
-      <w:tr>
-        <w:tc>
-          <w:tcPr/>
-          <w:p>
-            <w:pPr>
-              <w:pStyle w:val="Compact"/>
-              <w:jc w:val="left"/>
-            </w:pPr>
-            <w:r>
-              <w:t xml:space="preserve">Estimates based on specific object types</w:t>
-            </w:r>
-          </w:p>
-        </w:tc>
-      </w:tr>
-      <w:tr>
-        <w:tc>
-          <w:tcPr/>
-          <w:p>
-            <w:pPr>
-              <w:pStyle w:val="Compact"/>
-              <w:jc w:val="left"/>
-            </w:pPr>
-            <w:r>
-              <w:rPr>
-                <w:bCs/>
-                <w:b/>
-              </w:rPr>
-              <w:t xml:space="preserve">Human impact from pollen or colluvial data</w:t>
-            </w:r>
-          </w:p>
-        </w:tc>
-      </w:tr>
-      <w:tr>
-        <w:tc>
-          <w:tcPr/>
-          <w:p>
-            <w:pPr>
-              <w:pStyle w:val="Compact"/>
-              <w:jc w:val="left"/>
-            </w:pPr>
-            <w:r>
-              <w:t xml:space="preserve">aDNA based estimates</w:t>
-            </w:r>
-          </w:p>
-        </w:tc>
-      </w:tr>
-      <w:tr>
-        <w:tc>
-          <w:tcPr/>
-          <w:p>
-            <w:pPr>
-              <w:pStyle w:val="Compact"/>
-              <w:jc w:val="left"/>
-            </w:pPr>
-            <w:r>
-              <w:t xml:space="preserve">…</w:t>
-            </w:r>
-          </w:p>
-        </w:tc>
-      </w:tr>
-    </w:tbl>
-    <w:p>
-      <w:pPr>
-        <w:pStyle w:val="BodyText"/>
-      </w:pPr>
-      <w:r>
-        <w:t xml:space="preserve">Our working region consists of the Swiss Plateau, which on the one hand offers excellent data for demographic estimation, but on the other hand poses very specific problems for such an undertaking. If we have high-resolution information on the temporal sequence of individual settlements at the lakeside settlements by means of dendro data, this also might cause a research problem with regard to the</w:t>
-      </w:r>
-      <w:r>
-        <w:t xml:space="preserve"> </w:t>
-      </w:r>
-      <w:r>
-        <w:rPr>
-          <w:vertAlign w:val="superscript"/>
-        </w:rPr>
-        <w:t xml:space="preserve">14</w:t>
-      </w:r>
-      <w:r>
-        <w:t xml:space="preserve">C data often used as a proxy.</w:t>
-      </w:r>
-    </w:p>
-    <w:p>
-      <w:pPr>
-        <w:pStyle w:val="BodyText"/>
-      </w:pPr>
-      <w:r>
-        <w:t xml:space="preserve">The dataset we use for the number of dendrodated wetland settlements in the Three Lakes region was collected by Julian Laabs for his PhD thesis</w:t>
-      </w:r>
-      <w:r>
-        <w:t xml:space="preserve"> </w:t>
-      </w:r>
-      <w:r>
-        <w:t xml:space="preserve">(Laabs, 2019)</w:t>
-      </w:r>
-      <w:r>
-        <w:t xml:space="preserve">. Details on the creation of this data series will be published at the referenced location. The time series used here runs from 3900 to 800 BCE, and contains the number of chronologically registered fell phases at individual settlements. This results in a time series that reflects the settlement of the lakeshores in the Neolithic and Bronze Age periods.</w:t>
-      </w:r>
-    </w:p>
-    <w:p>
-      <w:pPr>
-        <w:pStyle w:val="BodyText"/>
-      </w:pPr>
-      <w:r>
-        <w:t xml:space="preserve">Since many periods of the Swiss prehistoric dry land settlements are unknown, and archaeology is based primarily on the wet land settlements, the dendro data are used primarily here, since they are much more precise. As a result,</w:t>
-      </w:r>
-      <w:r>
-        <w:t xml:space="preserve"> </w:t>
-      </w:r>
-      <w:r>
-        <w:rPr>
-          <w:vertAlign w:val="superscript"/>
-        </w:rPr>
-        <w:t xml:space="preserve">14</w:t>
-      </w:r>
-      <w:r>
-        <w:t xml:space="preserve">C data could be largely absent in this time period. If the amount of</w:t>
-      </w:r>
-      <w:r>
-        <w:t xml:space="preserve"> </w:t>
-      </w:r>
-      <w:r>
-        <w:rPr>
-          <w:vertAlign w:val="superscript"/>
-        </w:rPr>
-        <w:t xml:space="preserve">14</w:t>
-      </w:r>
-      <w:r>
-        <w:t xml:space="preserve">C data were now evaluated directly and naively over time, it would show that in the phases of particularly active settlement of the lakeshore, the</w:t>
-      </w:r>
-      <w:r>
-        <w:t xml:space="preserve"> </w:t>
-      </w:r>
-      <w:r>
-        <w:rPr>
-          <w:vertAlign w:val="superscript"/>
-        </w:rPr>
-        <w:t xml:space="preserve">14</w:t>
-      </w:r>
-      <w:r>
-        <w:t xml:space="preserve">C sum calibration shows minima.</w:t>
-      </w:r>
-    </w:p>
-    <w:p>
-      <w:pPr>
-        <w:pStyle w:val="BodyText"/>
-      </w:pPr>
-      <w:r>
-        <w:t xml:space="preserve">The dataset for the</w:t>
-      </w:r>
-      <w:r>
-        <w:t xml:space="preserve"> </w:t>
-      </w:r>
-      <w:r>
-        <w:rPr>
-          <w:vertAlign w:val="superscript"/>
-        </w:rPr>
-        <w:t xml:space="preserve">14</w:t>
-      </w:r>
-      <w:r>
-        <w:t xml:space="preserve">C sum calibration primarily consists of data from the XRONOS database, supplemented by dates from the unpublished PhD thesis of Julian Laabs</w:t>
-      </w:r>
-      <w:r>
-        <w:t xml:space="preserve"> </w:t>
-      </w:r>
-      <w:r>
-        <w:t xml:space="preserve">(Laabs, 2019)</w:t>
-      </w:r>
-      <w:r>
-        <w:t xml:space="preserve"> </w:t>
-      </w:r>
-      <w:r>
-        <w:t xml:space="preserve">and the data collection of</w:t>
-      </w:r>
-      <w:r>
-        <w:t xml:space="preserve"> </w:t>
-      </w:r>
-      <w:r>
-        <w:t xml:space="preserve">(Martínez-Grau et al., 2021)</w:t>
-      </w:r>
-      <w:r>
-        <w:t xml:space="preserve">. It contains a total of 1135 single</w:t>
-      </w:r>
-      <w:r>
-        <w:t xml:space="preserve"> </w:t>
-      </w:r>
-      <w:r>
-        <w:rPr>
-          <w:vertAlign w:val="superscript"/>
-        </w:rPr>
-        <w:t xml:space="preserve">14</w:t>
-      </w:r>
-      <w:r>
-        <w:t xml:space="preserve">C data from 246 sites. The dates were selected so that their distribution area coincides with the catchment area of the pollen proxy explained below (see also Figure</w:t>
-      </w:r>
-      <w:r>
-        <w:t xml:space="preserve"> </w:t>
-      </w:r>
-      <w:r>
-        <w:t xml:space="preserve">3.2</w:t>
-      </w:r>
-      <w:r>
-        <w:t xml:space="preserve">). The dates in the dataset range in</w:t>
-      </w:r>
-      <w:r>
-        <w:t xml:space="preserve"> </w:t>
-      </w:r>
-      <w:r>
-        <w:rPr>
-          <w:vertAlign w:val="superscript"/>
-        </w:rPr>
-        <w:t xml:space="preserve">14</w:t>
-      </w:r>
-      <w:r>
-        <w:t xml:space="preserve">C years from 10730 to 235 BP uncal. This time window extends beyond the study horizon in order to minimise boundary effects, which, however, cannot be completely avoided due to the Hallstatt plateau. But it was precisely to reduce its influence that the time window of the investigation was chosen to be 7000 – 1000 BCE.</w:t>
-      </w:r>
-    </w:p>
-    <w:p>
-      <w:pPr>
-        <w:pStyle w:val="BodyText"/>
-      </w:pPr>
-      <w:r>
-        <w:t xml:space="preserve">We binned the data at site levels to obtain a temporally dispersed count and thus an expected value of contemporaneous</w:t>
-      </w:r>
-      <w:r>
-        <w:t xml:space="preserve"> </w:t>
-      </w:r>
-      <w:r>
-        <w:rPr>
-          <w:vertAlign w:val="superscript"/>
-        </w:rPr>
-        <w:t xml:space="preserve">14</w:t>
-      </w:r>
-      <w:r>
-        <w:t xml:space="preserve">C dated sites. For the creation of the cumulative calibration, the corresponding functions of the R package rcarbon</w:t>
-      </w:r>
-      <w:r>
-        <w:t xml:space="preserve"> </w:t>
-      </w:r>
-      <w:r>
-        <w:t xml:space="preserve">(Crema and Bevan, 2021)</w:t>
-      </w:r>
-      <w:r>
-        <w:t xml:space="preserve"> </w:t>
-      </w:r>
-      <w:r>
-        <w:t xml:space="preserve">were used in the standard settings.</w:t>
-      </w:r>
-    </w:p>
-    <w:p>
-      <w:pPr>
-        <w:pStyle w:val="CaptionedFigure"/>
-      </w:pPr>
-      <w:r>
-        <w:drawing>
-          <wp:inline>
-            <wp:extent cx="4587290" cy="3669832"/>
-            <wp:effectExtent b="0" l="0" r="0" t="0"/>
-            <wp:docPr descr="Figure 3.2: The location of the 14C dated sites in the dataset." title="" id="28" name="Picture"/>
-            <a:graphic>
-              <a:graphicData uri="http://schemas.openxmlformats.org/drawingml/2006/picture">
-                <pic:pic>
-                  <pic:nvPicPr>
-                    <pic:cNvPr descr="../figures/c14map-1.png" id="29" name="Picture"/>
-                    <pic:cNvPicPr>
-                      <a:picLocks noChangeArrowheads="1" noChangeAspect="1"/>
-                    </pic:cNvPicPr>
-                  </pic:nvPicPr>
-                  <pic:blipFill>
-                    <a:blip r:embed="rId27"/>
-                    <a:stretch>
-                      <a:fillRect/>
-                    </a:stretch>
-                  </pic:blipFill>
-                  <pic:spPr bwMode="auto">
-                    <a:xfrm>
-                      <a:off x="0" y="0"/>
-                      <a:ext cx="4587290" cy="3669832"/>
-                    </a:xfrm>
-                    <a:prstGeom prst="rect">
-                      <a:avLst/>
-                    </a:prstGeom>
-                    <a:noFill/>
-                    <a:ln w="9525">
-                      <a:noFill/>
-                      <a:headEnd/>
-                      <a:tailEnd/>
-                    </a:ln>
-                  </pic:spPr>
-                </pic:pic>
-              </a:graphicData>
-            </a:graphic>
-          </wp:inline>
-        </w:drawing>
-      </w:r>
-    </w:p>
-    <w:p>
-      <w:pPr>
-        <w:pStyle w:val="ImageCaption"/>
-      </w:pPr>
-      <w:r>
-        <w:t xml:space="preserve">Figure 3.2: The location of the</w:t>
-      </w:r>
-      <w:r>
-        <w:t xml:space="preserve"> </w:t>
-      </w:r>
-      <w:r>
-        <w:rPr>
-          <w:vertAlign w:val="superscript"/>
-        </w:rPr>
-        <w:t xml:space="preserve">14</w:t>
-      </w:r>
-      <w:r>
-        <w:t xml:space="preserve">C dated sites in the dataset.</w:t>
-      </w:r>
-    </w:p>
-    <w:p>
-      <w:pPr>
-        <w:pStyle w:val="CaptionedFigure"/>
-      </w:pPr>
-      <w:r>
-        <w:drawing>
-          <wp:inline>
-            <wp:extent cx="4587290" cy="3669832"/>
-            <wp:effectExtent b="0" l="0" r="0" t="0"/>
-            <wp:docPr descr="Figure 3.3: Comparison of the scaled number of 14C and dendrodated sites over time in the dataset used." title="" id="31" name="Picture"/>
-            <a:graphic>
-              <a:graphicData uri="http://schemas.openxmlformats.org/drawingml/2006/picture">
-                <pic:pic>
-                  <pic:nvPicPr>
-                    <pic:cNvPr descr="../figures/compdendroc14-1.png" id="32" name="Picture"/>
-                    <pic:cNvPicPr>
-                      <a:picLocks noChangeArrowheads="1" noChangeAspect="1"/>
-                    </pic:cNvPicPr>
-                  </pic:nvPicPr>
-                  <pic:blipFill>
-                    <a:blip r:embed="rId30"/>
-                    <a:stretch>
-                      <a:fillRect/>
-                    </a:stretch>
-                  </pic:blipFill>
-                  <pic:spPr bwMode="auto">
-                    <a:xfrm>
-                      <a:off x="0" y="0"/>
-                      <a:ext cx="4587290" cy="3669832"/>
-                    </a:xfrm>
-                    <a:prstGeom prst="rect">
-                      <a:avLst/>
-                    </a:prstGeom>
-                    <a:noFill/>
-                    <a:ln w="9525">
-                      <a:noFill/>
-                      <a:headEnd/>
-                      <a:tailEnd/>
-                    </a:ln>
-                  </pic:spPr>
-                </pic:pic>
-              </a:graphicData>
-            </a:graphic>
-          </wp:inline>
-        </w:drawing>
-      </w:r>
-    </w:p>
-    <w:p>
-      <w:pPr>
-        <w:pStyle w:val="ImageCaption"/>
-      </w:pPr>
-      <w:r>
-        <w:t xml:space="preserve">Figure 3.3: Comparison of the scaled number of</w:t>
-      </w:r>
-      <w:r>
-        <w:t xml:space="preserve"> </w:t>
-      </w:r>
-      <w:r>
-        <w:rPr>
-          <w:vertAlign w:val="superscript"/>
-        </w:rPr>
-        <w:t xml:space="preserve">14</w:t>
-      </w:r>
-      <w:r>
-        <w:t xml:space="preserve">C and dendrodated sites over time in the dataset used.</w:t>
-      </w:r>
-    </w:p>
-    <w:p>
-      <w:pPr>
-        <w:pStyle w:val="BodyText"/>
-      </w:pPr>
-      <w:r>
-        <w:t xml:space="preserve">We can now compare these two data sets (Figure</w:t>
-      </w:r>
-      <w:r>
-        <w:t xml:space="preserve"> </w:t>
-      </w:r>
-      <w:r>
-        <w:t xml:space="preserve">3.3</w:t>
-      </w:r>
-      <w:r>
-        <w:t xml:space="preserve">). In fact, there is a not uninteresting fit between the two data series. However, it must be assumed that the two dating methods, even if they would contradict each other, actually complement each other, and thus allow a better overall unified picture of the actual settlement density than each of the individual proxies would allow on their own.</w:t>
-      </w:r>
-    </w:p>
-    <w:p>
-      <w:pPr>
-        <w:pStyle w:val="CaptionedFigure"/>
-      </w:pPr>
-      <w:r>
-        <w:drawing>
-          <wp:inline>
-            <wp:extent cx="4587290" cy="3669832"/>
-            <wp:effectExtent b="0" l="0" r="0" t="0"/>
-            <wp:docPr descr="Figure 3.4: The location of the sites from the find reports of the cantonal archaeology (heritage management). The locations are fuzzified by ~1km." title="" id="34" name="Picture"/>
-            <a:graphic>
-              <a:graphicData uri="http://schemas.openxmlformats.org/drawingml/2006/picture">
-                <pic:pic>
-                  <pic:nvPicPr>
-                    <pic:cNvPr descr="../figures/aoristmap-1.png" id="35" name="Picture"/>
-                    <pic:cNvPicPr>
-                      <a:picLocks noChangeArrowheads="1" noChangeAspect="1"/>
-                    </pic:cNvPicPr>
-                  </pic:nvPicPr>
-                  <pic:blipFill>
-                    <a:blip r:embed="rId33"/>
-                    <a:stretch>
-                      <a:fillRect/>
-                    </a:stretch>
-                  </pic:blipFill>
-                  <pic:spPr bwMode="auto">
-                    <a:xfrm>
-                      <a:off x="0" y="0"/>
-                      <a:ext cx="4587290" cy="3669832"/>
-                    </a:xfrm>
-                    <a:prstGeom prst="rect">
-                      <a:avLst/>
-                    </a:prstGeom>
-                    <a:noFill/>
-                    <a:ln w="9525">
-                      <a:noFill/>
-                      <a:headEnd/>
-                      <a:tailEnd/>
-                    </a:ln>
-                  </pic:spPr>
-                </pic:pic>
-              </a:graphicData>
-            </a:graphic>
-          </wp:inline>
-        </w:drawing>
-      </w:r>
-    </w:p>
-    <w:p>
-      <w:pPr>
-        <w:pStyle w:val="ImageCaption"/>
-      </w:pPr>
-      <w:r>
-        <w:t xml:space="preserve">Figure 3.4: The location of the sites from the find reports of the cantonal archaeology (heritage management). The locations are fuzzified by ~1km.</w:t>
-      </w:r>
-    </w:p>
-    <w:p>
-      <w:pPr>
-        <w:pStyle w:val="BodyText"/>
-      </w:pPr>
-      <w:r>
-        <w:t xml:space="preserve">In order to add another indicator of archaeological evidence of occupation, we have included the data of the Cantonal Archaeology (Figure</w:t>
-      </w:r>
-      <w:r>
-        <w:t xml:space="preserve"> </w:t>
-      </w:r>
-      <w:r>
-        <w:t xml:space="preserve">3.4</w:t>
-      </w:r>
-      <w:r>
-        <w:t xml:space="preserve">), and thus the Heritage Management, which are primarily derived from scattered surface finds, and which often have a low depth of information and thus dating accuracy. This information is incorporated into our model as a typologically dated aorist time series. Although the dating accuracy is very low, the advantage here lies in the fact that we are not bound to the conditions and problems of radiocarbon dates, and thus involved in the issue of sum calibration. Much more, these data provide an independent indicator with regard to the methodology of the</w:t>
-      </w:r>
-      <w:r>
-        <w:t xml:space="preserve"> </w:t>
-      </w:r>
-      <w:r>
-        <w:rPr>
-          <w:vertAlign w:val="superscript"/>
-        </w:rPr>
-        <w:t xml:space="preserve">14</w:t>
-      </w:r>
-      <w:r>
-        <w:t xml:space="preserve">C data, even if they are influenced by the same transmission filters and archaeological conditions as the evaluation of</w:t>
-      </w:r>
-      <w:r>
-        <w:t xml:space="preserve"> </w:t>
-      </w:r>
-      <w:r>
-        <w:rPr>
-          <w:vertAlign w:val="superscript"/>
-        </w:rPr>
-        <w:t xml:space="preserve">14</w:t>
-      </w:r>
-      <w:r>
-        <w:t xml:space="preserve">C data. Data from x sites were included in the aoristic sum, which is a very rough indicator due to the low dating accuracy in archaeological phases, but which nevertheless has an important role in the normalisation of the data due to its independence from calibration effects.</w:t>
-      </w:r>
-    </w:p>
-    <w:p>
-      <w:pPr>
-        <w:pStyle w:val="CaptionedFigure"/>
-      </w:pPr>
-      <w:r>
-        <w:drawing>
-          <wp:inline>
-            <wp:extent cx="4587290" cy="3669832"/>
-            <wp:effectExtent b="0" l="0" r="0" t="0"/>
-            <wp:docPr descr="Figure 3.5: Comparison of the scaled number of 14C and dendrodated sites over time in the dataset used." title="" id="37" name="Picture"/>
-            <a:graphic>
-              <a:graphicData uri="http://schemas.openxmlformats.org/drawingml/2006/picture">
-                <pic:pic>
-                  <pic:nvPicPr>
-                    <pic:cNvPr descr="../figures/aoristcurve-1.png" id="38" name="Picture"/>
-                    <pic:cNvPicPr>
-                      <a:picLocks noChangeArrowheads="1" noChangeAspect="1"/>
-                    </pic:cNvPicPr>
-                  </pic:nvPicPr>
-                  <pic:blipFill>
-                    <a:blip r:embed="rId36"/>
-                    <a:stretch>
-                      <a:fillRect/>
-                    </a:stretch>
-                  </pic:blipFill>
-                  <pic:spPr bwMode="auto">
-                    <a:xfrm>
-                      <a:off x="0" y="0"/>
-                      <a:ext cx="4587290" cy="3669832"/>
-                    </a:xfrm>
-                    <a:prstGeom prst="rect">
-                      <a:avLst/>
-                    </a:prstGeom>
-                    <a:noFill/>
-                    <a:ln w="9525">
-                      <a:noFill/>
-                      <a:headEnd/>
-                      <a:tailEnd/>
-                    </a:ln>
-                  </pic:spPr>
-                </pic:pic>
-              </a:graphicData>
-            </a:graphic>
-          </wp:inline>
-        </w:drawing>
-      </w:r>
-    </w:p>
-    <w:p>
-      <w:pPr>
-        <w:pStyle w:val="ImageCaption"/>
-      </w:pPr>
-      <w:r>
-        <w:t xml:space="preserve">Figure 3.5: Comparison of the scaled number of</w:t>
-      </w:r>
-      <w:r>
-        <w:t xml:space="preserve"> </w:t>
-      </w:r>
-      <w:r>
-        <w:rPr>
-          <w:vertAlign w:val="superscript"/>
-        </w:rPr>
-        <w:t xml:space="preserve">14</w:t>
-      </w:r>
-      <w:r>
-        <w:t xml:space="preserve">C and dendrodated sites over time in the dataset used.</w:t>
-      </w:r>
-    </w:p>
-    <w:p>
-      <w:pPr>
-        <w:pStyle w:val="BodyText"/>
-      </w:pPr>
-      <w:r>
-        <w:t xml:space="preserve">The natural conditions provided by the many lakes enable not only highly precise dating of archaeological sites, but also a very dense network of pollen analysis. We make use of this fact by generating a supra-regional openness indicator for the vegetation from the pollen data (Figure</w:t>
-      </w:r>
-      <w:r>
-        <w:t xml:space="preserve"> </w:t>
-      </w:r>
-      <w:r>
-        <w:t xml:space="preserve">3.6</w:t>
-      </w:r>
-      <w:r>
-        <w:t xml:space="preserve">). This indicator has the specific advantage that it is not dependent on preservation conditions, as archaeological indicators are. This makes it particularly valuable for indicating or compensating for systematic distortions that result from temporally specific settlement patterns and archaeological preservation conditions.</w:t>
-      </w:r>
-    </w:p>
-    <w:p>
-      <w:pPr>
-        <w:pStyle w:val="CaptionedFigure"/>
-      </w:pPr>
-      <w:r>
-        <w:drawing>
-          <wp:inline>
-            <wp:extent cx="4587290" cy="3669832"/>
-            <wp:effectExtent b="0" l="0" r="0" t="0"/>
-            <wp:docPr descr="Figure 3.6: Location of the pollen profiles used for the openness indicator." title="" id="40" name="Picture"/>
-            <a:graphic>
-              <a:graphicData uri="http://schemas.openxmlformats.org/drawingml/2006/picture">
-                <pic:pic>
-                  <pic:nvPicPr>
-                    <pic:cNvPr descr="../figures/pollensites-1.png" id="41" name="Picture"/>
-                    <pic:cNvPicPr>
-                      <a:picLocks noChangeArrowheads="1" noChangeAspect="1"/>
-                    </pic:cNvPicPr>
-                  </pic:nvPicPr>
-                  <pic:blipFill>
-                    <a:blip r:embed="rId39"/>
-                    <a:stretch>
-                      <a:fillRect/>
-                    </a:stretch>
-                  </pic:blipFill>
-                  <pic:spPr bwMode="auto">
-                    <a:xfrm>
-                      <a:off x="0" y="0"/>
-                      <a:ext cx="4587290" cy="3669832"/>
-                    </a:xfrm>
-                    <a:prstGeom prst="rect">
-                      <a:avLst/>
-                    </a:prstGeom>
-                    <a:noFill/>
-                    <a:ln w="9525">
-                      <a:noFill/>
-                      <a:headEnd/>
-                      <a:tailEnd/>
-                    </a:ln>
-                  </pic:spPr>
-                </pic:pic>
-              </a:graphicData>
-            </a:graphic>
-          </wp:inline>
-        </w:drawing>
-      </w:r>
-    </w:p>
-    <w:p>
-      <w:pPr>
-        <w:pStyle w:val="ImageCaption"/>
-      </w:pPr>
-      <w:r>
-        <w:t xml:space="preserve">Figure 3.6: Location of the pollen profiles used for the openness indicator.</w:t>
-      </w:r>
-    </w:p>
-    <w:p>
-      <w:pPr>
-        <w:pStyle w:val="BodyText"/>
-      </w:pPr>
-      <w:r>
-        <w:t xml:space="preserve">The utilisation of this proxy is based on the assumption that the higher the population density in an area, the greater the human influence on the natural environment</w:t>
-      </w:r>
-      <w:r>
-        <w:t xml:space="preserve"> </w:t>
-      </w:r>
-      <w:r>
-        <w:t xml:space="preserve">(Lechterbeck et al., 2014)</w:t>
-      </w:r>
-      <w:r>
-        <w:t xml:space="preserve">, and that the agricultural space of an area is closely related to the population density</w:t>
-      </w:r>
-      <w:r>
-        <w:t xml:space="preserve"> </w:t>
-      </w:r>
-      <w:r>
-        <w:t xml:space="preserve">(Zimmermann, 2004)</w:t>
-      </w:r>
-      <w:r>
-        <w:t xml:space="preserve">. Evidence of land clearing in pollen diagrams can therefore give further indications regarding population dynamics. The exact methodological procedure for obtaining this proxy from several, in our case 5, different pollen diagrams of sites mainly in the hinterland of the large Alpine lakes can be found in a previous publication</w:t>
-      </w:r>
-      <w:r>
-        <w:t xml:space="preserve"> </w:t>
-      </w:r>
-      <w:r>
-        <w:t xml:space="preserve">(Heitz et al., 2021)</w:t>
-      </w:r>
-      <w:r>
-        <w:t xml:space="preserve">. The technical procedure is also documented in the accompanying R-script. The percentage pollen data based on a pollen sum of all terrestrial taxa of the individual sites were combined into one data set by means of a principal component analysis (Figure</w:t>
-      </w:r>
-      <w:r>
-        <w:t xml:space="preserve"> </w:t>
-      </w:r>
-      <w:r>
-        <w:t xml:space="preserve">3.7</w:t>
-      </w:r>
-      <w:r>
-        <w:t xml:space="preserve">). Only terrestrial pollen taxa with a frequency of more than 1/3 and, if present, with an average frequency of at least more than 0.1% were selected to reduce potential disturbance by rare species. Cereal pollen was explicitly retained as an important anthropogenic indicator. As each sample is absolutely dated, the data on the x-axis can be plotted against the openness value on the y-axis to obtain a time series time series for land clearing.</w:t>
-      </w:r>
-    </w:p>
-    <w:p>
-      <w:pPr>
-        <w:pStyle w:val="CaptionedFigure"/>
-      </w:pPr>
-      <w:r>
-        <w:drawing>
-          <wp:inline>
-            <wp:extent cx="5943600" cy="4245428"/>
-            <wp:effectExtent b="0" l="0" r="0" t="0"/>
-            <wp:docPr descr="Figure 3.7: Value on the first dimension of the PCA against dating of the samples for the individual pollen profiles and their combined average value as the openness indicator." title="" id="43" name="Picture"/>
-            <a:graphic>
-              <a:graphicData uri="http://schemas.openxmlformats.org/drawingml/2006/picture">
-                <pic:pic>
-                  <pic:nvPicPr>
-                    <pic:cNvPr descr="/home/martin/r_projekte/bayesian.demographic.reconstruction.2022/analysis/analysis_files/figure-html/pollenproxy-1.png" id="44" name="Picture"/>
-                    <pic:cNvPicPr>
-                      <a:picLocks noChangeArrowheads="1" noChangeAspect="1"/>
-                    </pic:cNvPicPr>
-                  </pic:nvPicPr>
-                  <pic:blipFill>
-                    <a:blip r:embed="rId42"/>
-                    <a:stretch>
-                      <a:fillRect/>
-                    </a:stretch>
-                  </pic:blipFill>
-                  <pic:spPr bwMode="auto">
-                    <a:xfrm>
-                      <a:off x="0" y="0"/>
-                      <a:ext cx="5943600" cy="4245428"/>
-                    </a:xfrm>
-                    <a:prstGeom prst="rect">
-                      <a:avLst/>
-                    </a:prstGeom>
-                    <a:noFill/>
-                    <a:ln w="9525">
-                      <a:noFill/>
-                      <a:headEnd/>
-                      <a:tailEnd/>
-                    </a:ln>
-                  </pic:spPr>
-                </pic:pic>
-              </a:graphicData>
-            </a:graphic>
-          </wp:inline>
-        </w:drawing>
-      </w:r>
-    </w:p>
-    <w:p>
-      <w:pPr>
-        <w:pStyle w:val="ImageCaption"/>
-      </w:pPr>
-      <w:r>
-        <w:t xml:space="preserve">Figure 3.7: Value on the first dimension of the PCA against dating of the samples for the individual pollen profiles and their combined average value as the openness indicator.</w:t>
-      </w:r>
-    </w:p>
-    <w:p>
-      <w:pPr>
-        <w:pStyle w:val="BodyText"/>
-      </w:pPr>
-      <w:r>
-        <w:t xml:space="preserve">Unfortunately, in the Swiss Plateau there is no data from burials that could be usefully incorporated into such this model. Preservation conditions again simply prevent their use in this study. Nevertheless, we see a very high potential for other regions in the integration of demographic indicators from burial data in order to enlarge the canon of methods and the range of proxies.</w:t>
-      </w:r>
-    </w:p>
-    <w:p>
-      <w:pPr>
-        <w:pStyle w:val="BodyText"/>
-      </w:pPr>
-      <w:r>
-        <w:t xml:space="preserve">The values of the sum calibration, the openness index and the dendrodated settlements were smoothed by means of a moving average with a window of 50 years. Since the aoristic sum already had a very coarse temporal resolution, this was not applied for this measure. The range of the smoothing window corresponded to the sample interval, with which a unified resolution of 50 years was obtained for all proxies as time slices for the model. In addition, all data were restricted to a window of observation of 7000-1000 BCE. The upper limit is set by the post-glacial changes in the pollen spectra, which are hardly associated with human influence before 7000 in the working area, and which would consequently distort the openness indicator. The lower limit is defined by the Hallstatt Plateau (with buffer), which would have direct and indirect research influences on the</w:t>
-      </w:r>
-      <w:r>
-        <w:t xml:space="preserve"> </w:t>
-      </w:r>
-      <w:r>
-        <w:rPr>
-          <w:vertAlign w:val="superscript"/>
-        </w:rPr>
-        <w:t xml:space="preserve">14</w:t>
-      </w:r>
-      <w:r>
-        <w:t xml:space="preserve">C proxy.</w:t>
-      </w:r>
-    </w:p>
     <w:bookmarkEnd w:id="45"/>
     <w:bookmarkStart w:id="49" w:name="observational-model"/>
     <w:p>
@@ -5256,7 +5384,7 @@
         <w:rPr>
           <w:rStyle w:val="SectionNumber"/>
         </w:rPr>
-        <w:t xml:space="preserve">3.3</w:t>
+        <w:t xml:space="preserve">2.4</w:t>
       </w:r>
       <w:r>
         <w:tab/>
@@ -5270,7 +5398,7 @@
         <w:pStyle w:val="FirstParagraph"/>
       </w:pPr>
       <w:r>
-        <w:t xml:space="preserve">During the development of the overall model, we abandoned the implementation of dedicated observation models adapted to the conditions of the individual proxies and their generating processes. In previous implementations, which we have also presented at various conferences, the underdetermination by the currently usable data of the model with many degrees of freedom led to equifinality of the solutions and, thus, to a high path dependency of the individual model runs. Therefore, it was almost impossible to achieve convergence of the overall model. Nevertheless, we believe that for a future application of the model with more data, a larger geographical coverage and especially a regionalised approach with information transfer by means of partial pooling, this more specific approach will be feasible and a very useful approach.</w:t>
+        <w:t xml:space="preserve">During the development of the overall model, we abandoned the implementation of dedicated observation models adapted to the conditions of the individual proxies and their generating processes. In previous implementations, the underdetermination by the currently usable data of the model with many degrees of freedom led to equifinality of the solutions and, thus, to a high path dependency of the individual model runs. Therefore, it was almost impossible to achieve convergence of the overall model. Nevertheless, we believe that for a future application of the model with more data, a larger geographical coverage and especially a regionalised approach with information transfer by means of partial pooling, this more specific approach will be feasible and a very useful approach.</w:t>
       </w:r>
     </w:p>
     <w:p>
@@ -6479,7 +6607,15 @@
         <w:pStyle w:val="FirstParagraph"/>
       </w:pPr>
       <w:r>
-        <w:t xml:space="preserve">As an intuition, this means that we consider the sum of the proxies as determinant for the number of settlements. The estimation therefore assumes that all proxies together give the best possible estimation result, whereby the share of each individual proxy is considered variable and is estimated within the model. The error value is represented by the Poisson process in the process model, rather than directly as an estimation error for the individual proxies. Thus, our model does not correspond to a classical state space model, where the measured values are each considered to be error-prone. In the implementation, the model finds the best possible combination or compromise between the individual indicators to describe a settlement dynamic that is given by them.</w:t>
+        <w:t xml:space="preserve">As an intuition, this means that we consider the sum of the proxies as determinant for the number of settlements. The estimation therefore assumes that all proxies together give the best possible estimation result for contemporaneous sites at time t, whereby the share of each individual proxy is considered variable and is estimated within the model. This share is recorded within the model as the parameter p.</w:t>
+      </w:r>
+    </w:p>
+    <w:p>
+      <w:pPr>
+        <w:pStyle w:val="BodyText"/>
+      </w:pPr>
+      <w:r>
+        <w:t xml:space="preserve">The error value is represented by the Poisson process in the process model, rather than directly as an estimation error for the individual proxies. Thus, our model does not correspond to a classical state space model, where the measured values are each considered to be error-prone. In the implementation, the model finds the best possible combination or compromise between the individual indicators to describe a settlement dynamic that is given by them.In addition, the number of sites is converted into population density using some (certainly debatable) parameters that we have defined but which are only scaling factors for the intermediate value of number of settlements. For this, we assume that each site represents a number of people that is poisson distributed around the value 50. The number 50 represents a compromise, as both Mesolithic and Neolithic and Bronze Age settlement communities need to be represented. By means of a data series, which would represent an evidence-based estimate of the temporal development of settlement sizes, this specification could be made based on data. From the number of sites and the mean number of individuals represented in each case, a population density can be calculated using the area of the Swiss Plateau (12649 km²). The estimated result of the model is thus comparable with estimates from other sources or the literature.</w:t>
       </w:r>
     </w:p>
     <w:p>
@@ -6491,7 +6627,7 @@
           <wp:inline>
             <wp:extent cx="4587290" cy="3669832"/>
             <wp:effectExtent b="0" l="0" r="0" t="0"/>
-            <wp:docPr descr="Figure 3.8: Expert estimations for the population density on the Swiss Plateau from different authors." title="" id="47" name="Picture"/>
+            <wp:docPr descr="Figure 2.8: Expert estimations for the population density on the Swiss Plateau from different authors." title="" id="47" name="Picture"/>
             <a:graphic>
               <a:graphicData uri="http://schemas.openxmlformats.org/drawingml/2006/picture">
                 <pic:pic>
@@ -6534,7 +6670,7 @@
         <w:pStyle w:val="ImageCaption"/>
       </w:pPr>
       <w:r>
-        <w:t xml:space="preserve">Figure 3.8: Expert estimations for the population density on the Swiss Plateau from different authors.</w:t>
+        <w:t xml:space="preserve">Figure 2.8: Expert estimations for the population density on the Swiss Plateau from different authors.</w:t>
       </w:r>
     </w:p>
     <w:p>
@@ -6548,7 +6684,7 @@
         <w:t xml:space="preserve"> </w:t>
       </w:r>
       <w:r>
-        <w:t xml:space="preserve">3.8</w:t>
+        <w:t xml:space="preserve">2.8</w:t>
       </w:r>
       <w:r>
         <w:t xml:space="preserve">, therefore have little influence on the model, and also lead to a significantly longer runtime, we have refrained from doing so in the current implementation. For future applications of the model with a larger geographical range and thus a higher information density, however, this would again be a factor that could be integrated in a useful way.</w:t>
@@ -6564,7 +6700,7 @@
         <w:rPr>
           <w:rStyle w:val="SectionNumber"/>
         </w:rPr>
-        <w:t xml:space="preserve">3.4</w:t>
+        <w:t xml:space="preserve">2.5</w:t>
       </w:r>
       <w:r>
         <w:tab/>
@@ -6610,7 +6746,7 @@
         <w:pStyle w:val="BodyText"/>
       </w:pPr>
       <w:r>
-        <w:t xml:space="preserve">For the fitting process, a starting value for a population density of the Late Bronze Age (1000 BCE) was taken from the literature, which may represent a general average value for all prehistoric population estimates</w:t>
+        <w:t xml:space="preserve">For the fitting process, a starting value of 5 p/km² for a population density of the Late Bronze Age (1000 BCE) was taken from the literature, which may represent a general average value for all prehistoric population estimates</w:t>
       </w:r>
       <w:r>
         <w:t xml:space="preserve"> </w:t>
@@ -6641,35 +6777,13 @@
         <w:rPr>
           <w:rStyle w:val="SectionNumber"/>
         </w:rPr>
-        <w:t xml:space="preserve">4</w:t>
+        <w:t xml:space="preserve">3</w:t>
       </w:r>
       <w:r>
         <w:tab/>
       </w:r>
       <w:r>
         <w:t xml:space="preserve">Results</w:t>
-      </w:r>
-    </w:p>
-    <w:p>
-      <w:pPr>
-        <w:pStyle w:val="FirstParagraph"/>
-      </w:pPr>
-      <w:r>
-        <w:t xml:space="preserve">Within the model, the parameter p was estimated, which reflects the proportion of the individual proxies used in the estimation of the number of settlements, as well as the number of settlements or transforms the resulting population density under the assumption that per settlement a number of inhabitants lived poisson-distributed around a</w:t>
-      </w:r>
-      <w:r>
-        <w:t xml:space="preserve"> </w:t>
-      </w:r>
-      <m:oMath>
-        <m:r>
-          <m:t>λ</m:t>
-        </m:r>
-      </m:oMath>
-      <w:r>
-        <w:t xml:space="preserve"> </w:t>
-      </w:r>
-      <w:r>
-        <w:t xml:space="preserve">of 50 persons. This parameter is variable, but has only a scaling influence on the final estimate of population density.</w:t>
       </w:r>
     </w:p>
     <w:p>
@@ -6681,12 +6795,12 @@
           <wp:inline>
             <wp:extent cx="5943600" cy="4195482"/>
             <wp:effectExtent b="0" l="0" r="0" t="0"/>
-            <wp:docPr descr="Figure 4.1: Distribution of the influence ratio of the different proxies on the final estimation of the number of sites." title="" id="53" name="Picture"/>
+            <wp:docPr descr="Figure 3.1: The estimate of the population density resulting from the model and the three proxies, which are also plotted (scaled) for comparison." title="" id="53" name="Picture"/>
             <a:graphic>
               <a:graphicData uri="http://schemas.openxmlformats.org/drawingml/2006/picture">
                 <pic:pic>
                   <pic:nvPicPr>
-                    <pic:cNvPr descr="/home/martin/r_projekte/bayesian.demographic.reconstruction.2022/figures/p_estimation.pdf" id="54" name="Picture"/>
+                    <pic:cNvPr descr="/home/martin/r_projekte/bayesian.demographic.reconstruction.2022/figures/popdens_estimation.pdf" id="54" name="Picture"/>
                     <pic:cNvPicPr>
                       <a:picLocks noChangeArrowheads="1" noChangeAspect="1"/>
                     </pic:cNvPicPr>
@@ -6724,7 +6838,7 @@
         <w:pStyle w:val="ImageCaption"/>
       </w:pPr>
       <w:r>
-        <w:t xml:space="preserve">Figure 4.1: Distribution of the influence ratio of the different proxies on the final estimation of the number of sites.</w:t>
+        <w:t xml:space="preserve">Figure 3.1: The estimate of the population density resulting from the model and the three proxies, which are also plotted (scaled) for comparison.</w:t>
       </w:r>
     </w:p>
     <w:p>
@@ -6732,24 +6846,16 @@
         <w:pStyle w:val="BodyText"/>
       </w:pPr>
       <w:r>
-        <w:t xml:space="preserve">By looking at the distribution of posterior samples for the share of each proxy (Figure</w:t>
-      </w:r>
-      <w:r>
-        <w:t xml:space="preserve"> </w:t>
-      </w:r>
-      <w:r>
-        <w:t xml:space="preserve">4.1</w:t>
-      </w:r>
-      <w:r>
-        <w:t xml:space="preserve">), it is clear that the model weights the openness indicator the highest. The average is slightly above 60%. The next most important indicator is the sum calibration value, which has an average of about 20%. The aoristic sum is slightly above 10%, whereas the importance of the dendrodated settlements is below 10%.</w:t>
-      </w:r>
-    </w:p>
-    <w:p>
-      <w:pPr>
-        <w:pStyle w:val="BodyText"/>
-      </w:pPr>
-      <w:r>
-        <w:t xml:space="preserve">The reason for the latter is certainly that there are no lakeshore settlements over large areas of the time window, and therefore the proxy achieves a low confidence value in comparison with the other estimators. In the case of the aoristic sum, it is certainly the fact that it is flat over large sections and has little structure, making it difficult to relate to the other estimators. The sum calibration shows very strong short-term fluctuations, which are presumably at least partly due to the effects of the calibration curve, and which also make this proxy seem ill-suited to reliably represent a continuous population trend. Nevertheless, its fluctuations do have an impact on the resulting overall estimate of the development of the number of settlements, albeit to a lesser extent.</w:t>
+        <w:t xml:space="preserve">The population density estimate (Figure</w:t>
+      </w:r>
+      <w:r>
+        <w:t xml:space="preserve"> </w:t>
+      </w:r>
+      <w:r>
+        <w:t xml:space="preserve">3.1</w:t>
+      </w:r>
+      <w:r>
+        <w:t xml:space="preserve">) ranges on average between 0.2 p/km² for the beginning of the estimate (6000 BCE) and 4.8 p/km² for the end of the estimate (1000 BCE), reaching a maximum of 6.5 p/km² for the time slice 1250 BCE. Thus, the estimate remains within the values that are also considered plausible by the expert estimates. Clear peaks are reached around 1250 BCE, as well as around 2750 BCE, which corresponds to the transition to the ceramic style in the Swiss Plateau influence by the Corded Ware.</w:t>
       </w:r>
     </w:p>
     <w:p>
@@ -6761,12 +6867,12 @@
           <wp:inline>
             <wp:extent cx="5943600" cy="4195482"/>
             <wp:effectExtent b="0" l="0" r="0" t="0"/>
-            <wp:docPr descr="Figure 4.2: The estimate of the population density resulting from the model and the three proxies, which are also plotted (scaled) for comparison." title="" id="56" name="Picture"/>
+            <wp:docPr descr="Figure 3.2: The variability of the estimate of the population density over time, with the estimate itself for reference." title="" id="56" name="Picture"/>
             <a:graphic>
               <a:graphicData uri="http://schemas.openxmlformats.org/drawingml/2006/picture">
                 <pic:pic>
                   <pic:nvPicPr>
-                    <pic:cNvPr descr="/home/martin/r_projekte/bayesian.demographic.reconstruction.2022/figures/popdens_estimation.pdf" id="57" name="Picture"/>
+                    <pic:cNvPr descr="/home/martin/r_projekte/bayesian.demographic.reconstruction.2022/figures/popvar_plot.pdf" id="57" name="Picture"/>
                     <pic:cNvPicPr>
                       <a:picLocks noChangeArrowheads="1" noChangeAspect="1"/>
                     </pic:cNvPicPr>
@@ -6804,7 +6910,7 @@
         <w:pStyle w:val="ImageCaption"/>
       </w:pPr>
       <w:r>
-        <w:t xml:space="preserve">Figure 4.2: The estimate of the population density resulting from the model and the three proxies, which are also plotted (scaled) for comparison.</w:t>
+        <w:t xml:space="preserve">Figure 3.2: The variability of the estimate of the population density over time, with the estimate itself for reference.</w:t>
       </w:r>
     </w:p>
     <w:p>
@@ -6812,16 +6918,24 @@
         <w:pStyle w:val="BodyText"/>
       </w:pPr>
       <w:r>
-        <w:t xml:space="preserve">The population density estimate (Figure</w:t>
-      </w:r>
-      <w:r>
-        <w:t xml:space="preserve"> </w:t>
-      </w:r>
-      <w:r>
-        <w:t xml:space="preserve">4.2</w:t>
-      </w:r>
-      <w:r>
-        <w:t xml:space="preserve">) ranges on average between 0.2 p/km² for the beginning of the estimate (6000 BCE) and 4.8 p/km² for the end of the estimate (1000 BCE), reaching a maximum of 6.5 p/km² for the time slice 1250 BCE. Thus, the estimate remains within the values that are also considered plausible by the expert estimates. Clear peaks are reached around 1250 BCE (also the maximum value), as well as around 2750 BCE, which corresponds to the onset of the Corded Ware in the Swiss Plateau. However, we will go into further detail in the discussion on evaluations concerning the connections to cultural phenomena.</w:t>
+        <w:t xml:space="preserve">Furthermore, it may be relevant to look at the temporal distribution of the variability in the estimate (Figure</w:t>
+      </w:r>
+      <w:r>
+        <w:t xml:space="preserve"> </w:t>
+      </w:r>
+      <w:r>
+        <w:t xml:space="preserve">3.2</w:t>
+      </w:r>
+      <w:r>
+        <w:t xml:space="preserve">), to estimate at which time steps the model attempts a more accurate estimate and at which the uncertainty is greater due to e.g. contradictions in the indicators. The coefficient of variation is 0.13 for the beginning and 0.1 for the end of the estimate, the greatest variability is reached around 2150 BCE with 0.47. The beginning and end of the time series are relatively clearly determined. The end results from the a priori setting of the parameter, but also here as at the beginning of the series the proxies are very uniform, which explains the low variability. Overall, the variability is relatively uniform over the entire course of the estimation and averages over all time slices at 33% of the respective mean.</w:t>
+      </w:r>
+    </w:p>
+    <w:p>
+      <w:pPr>
+        <w:pStyle w:val="BodyText"/>
+      </w:pPr>
+      <w:r>
+        <w:t xml:space="preserve">Within the model, the parameter p was estimated, which reflects the proportion of the individual proxies used in the estimation of the number of settlements. This parameter is variable, but has only a scaling influence on the final estimate of population density.</w:t>
       </w:r>
     </w:p>
     <w:p>
@@ -6833,12 +6947,12 @@
           <wp:inline>
             <wp:extent cx="5943600" cy="4195482"/>
             <wp:effectExtent b="0" l="0" r="0" t="0"/>
-            <wp:docPr descr="Figure 4.3: The variability of the estimate of the population density over time, with the estimate itself for reference." title="" id="59" name="Picture"/>
+            <wp:docPr descr="Figure 3.3: Distribution of the influence ratio of the different proxies on the final estimation of the number of sites." title="" id="59" name="Picture"/>
             <a:graphic>
               <a:graphicData uri="http://schemas.openxmlformats.org/drawingml/2006/picture">
                 <pic:pic>
                   <pic:nvPicPr>
-                    <pic:cNvPr descr="/home/martin/r_projekte/bayesian.demographic.reconstruction.2022/figures/popvar_plot.pdf" id="60" name="Picture"/>
+                    <pic:cNvPr descr="/home/martin/r_projekte/bayesian.demographic.reconstruction.2022/figures/p_estimation.pdf" id="60" name="Picture"/>
                     <pic:cNvPicPr>
                       <a:picLocks noChangeArrowheads="1" noChangeAspect="1"/>
                     </pic:cNvPicPr>
@@ -6876,7 +6990,7 @@
         <w:pStyle w:val="ImageCaption"/>
       </w:pPr>
       <w:r>
-        <w:t xml:space="preserve">Figure 4.3: The variability of the estimate of the population density over time, with the estimate itself for reference.</w:t>
+        <w:t xml:space="preserve">Figure 3.3: Distribution of the influence ratio of the different proxies on the final estimation of the number of sites.</w:t>
       </w:r>
     </w:p>
     <w:p>
@@ -6884,16 +6998,16 @@
         <w:pStyle w:val="BodyText"/>
       </w:pPr>
       <w:r>
-        <w:t xml:space="preserve">Furthermore, it may be relevant to look at the temporal distribution of the variability in the estimate (Figure</w:t>
-      </w:r>
-      <w:r>
-        <w:t xml:space="preserve"> </w:t>
-      </w:r>
-      <w:r>
-        <w:t xml:space="preserve">4.3</w:t>
-      </w:r>
-      <w:r>
-        <w:t xml:space="preserve">). The coefficient of variation is 0.13 for the beginning and 0.1 for the end of the estimate, the greatest variability is reached around 2150 BCE with 0.4679342. The beginning and end of the time series are relatively clearly determined. The end results from the a priori setting of the parameter, but also here as at the beginning of the series the proxies are very uniform, which explains the low variability. Overall, the variability is relatively uniform over the entire course of the estimation and averages over all time slices at 33% of the respective mean.</w:t>
+        <w:t xml:space="preserve">By looking at the distribution of posterior samples for the share of each proxy (Figure</w:t>
+      </w:r>
+      <w:r>
+        <w:t xml:space="preserve"> </w:t>
+      </w:r>
+      <w:r>
+        <w:t xml:space="preserve">3.3</w:t>
+      </w:r>
+      <w:r>
+        <w:t xml:space="preserve">), it is clear that the model weights the openness indicator the highest. The average is slightly above 60%. The next most important indicator is the sum calibration value, which has an average of about 20%. The aoristic sum is slightly above 10%, whereas the importance of the dendrodated settlements is below 10%. The reason for the latter is certainly that there are no lakeshore settlements over large areas of the time window, and therefore the proxy achieves a low confidence value in comparison with the other estimators. In the case of the aoristic sum, it is certainly the fact that it is flat over large sections and has little structure, making it difficult to relate to the other estimators. The sum calibration shows very strong short-term fluctuations, which are presumably at least partly due to the effects of the calibration curve, and which also make this proxy seem ill-suited to reliably represent a continuous population trend. Nevertheless, its fluctuations do have an impact on the resulting overall estimate of the development of the number of settlements, albeit to a lesser extent.</w:t>
       </w:r>
     </w:p>
     <w:bookmarkEnd w:id="61"/>
@@ -6906,7 +7020,7 @@
         <w:rPr>
           <w:rStyle w:val="SectionNumber"/>
         </w:rPr>
-        <w:t xml:space="preserve">5</w:t>
+        <w:t xml:space="preserve">4</w:t>
       </w:r>
       <w:r>
         <w:tab/>
@@ -6928,7 +7042,7 @@
         <w:pStyle w:val="BodyText"/>
       </w:pPr>
       <w:r>
-        <w:t xml:space="preserve">In its present form, the reconstructed development already shows interesting aspects regarding the underlying proxies. Starting with the result of the sum calibration, which is currently the most frequently used indicator when attempting to reconstruct (relative) population changes. Its strong fluctuations are dampened by the connection of the other proxies, which is especially true for the first fluctuation around or shortly after 4000 BCE. The increase in the archaeological record with the process of Neolithisation is still clearly visible, but the curve of the overall estimate after the initial increase is much flatter than the sum calibration alone would suggest. The period between 3950 and 3700 in particular forms a noticeable plateau in the calibration curve, and this may lead to an overestimation of the</w:t>
+        <w:t xml:space="preserve">In its present form, the reconstructed development already shows interesting aspects regarding the underlying proxies. Starting with the result of the sum calibration, which is currently the most frequently used indicator when attempting to reconstruct (relative) population changes. Its strong fluctuations are dampened by the connection of the other proxies, which is especially true for the first fluctuation around or shortly after 4000 BCE. The increase in the archaeological record with the process of Neolithisation is still clearly visible, but the curve of the overall estimate after the initial increase is much flatter than the sum calibration alone would suggest. The period between 3950 and 3700, which is contemporaneous with the first settlement cycle on the lakeshores of the Three Lakes area, in particular forms a noticeable plateau in the calibration curve, and this may lead to an overestimation of the</w:t>
       </w:r>
       <w:r>
         <w:t xml:space="preserve"> </w:t>
@@ -7088,7 +7202,7 @@
         <w:rPr>
           <w:rStyle w:val="SectionNumber"/>
         </w:rPr>
-        <w:t xml:space="preserve">6</w:t>
+        <w:t xml:space="preserve">5</w:t>
       </w:r>
       <w:r>
         <w:tab/>
@@ -7102,7 +7216,15 @@
         <w:pStyle w:val="FirstParagraph"/>
       </w:pPr>
       <w:r>
-        <w:t xml:space="preserve">With this model and its predictions, we believe we can demonstrate how it is possible to achieve a true multiproxy analysis of prehistoric demographic processes. Previous attempts in this regard have so far only achieved a juxtaposition of different indicators, without the possibility of truly linking them or assessing the confidence in the individual indicators. Also, in previous approaches it was not possible to specify a confidence interval for the estimates. Within a Bayesian framework with an observational model based on Poisson regression, all these demands can be met. We thus believe we can provide a better basis than before for estimating population processes and changes in the number of settlements.</w:t>
+        <w:t xml:space="preserve">An important result of the current model is the estimation of absolute population numbers with uncertainty over time. This estimate can be used as a basis for further studies where relative measures of population development are not helpful, such as long-term land use studies where modelling of large-scale socio-ecological systems based on archaeological data becomes possible and does have to rely on using deductive, asynchronous population models (eg. carrying capacity or ethnographic analogues).</w:t>
+      </w:r>
+    </w:p>
+    <w:p>
+      <w:pPr>
+        <w:pStyle w:val="BodyText"/>
+      </w:pPr>
+      <w:r>
+        <w:t xml:space="preserve">With this model and its predictions, we also believe we can demonstrate how it is possible to achieve a true multiproxy analysis of prehistoric demographic processes. Previous attempts in this regard have so far only achieved a juxtaposition of different indicators, without the possibility of truly linking them or assessing the confidence in the individual indicators. Also, in previous approaches it was not possible to specify a confidence interval for the estimates. Within a Bayesian framework with an observational model based on Poisson regression, all these demands can be met. We thus believe we can provide a better basis than before for estimating population processes and changes in the number of settlements.</w:t>
       </w:r>
     </w:p>
     <w:p>
@@ -7131,7 +7253,7 @@
         <w:rPr>
           <w:rStyle w:val="SectionNumber"/>
         </w:rPr>
-        <w:t xml:space="preserve">7</w:t>
+        <w:t xml:space="preserve">6</w:t>
       </w:r>
       <w:r>
         <w:tab/>
@@ -7181,7 +7303,7 @@
         <w:rPr>
           <w:rStyle w:val="SectionNumber"/>
         </w:rPr>
-        <w:t xml:space="preserve">8</w:t>
+        <w:t xml:space="preserve">7</w:t>
       </w:r>
       <w:r>
         <w:tab/>
@@ -7752,7 +7874,7 @@
         <w:rPr>
           <w:rStyle w:val="SectionNumber"/>
         </w:rPr>
-        <w:t xml:space="preserve">8.0.1</w:t>
+        <w:t xml:space="preserve">7.0.1</w:t>
       </w:r>
       <w:r>
         <w:tab/>
@@ -7766,7 +7888,7 @@
         <w:pStyle w:val="FirstParagraph"/>
       </w:pPr>
       <w:r>
-        <w:t xml:space="preserve">This report was generated on 2022-04-11 16:50:17 using the following computational environment and dependencies:</w:t>
+        <w:t xml:space="preserve">This report was generated on 2022-04-13 18:10:48 using the following computational environment and dependencies:</w:t>
       </w:r>
     </w:p>
     <w:p>
@@ -7867,7 +7989,7 @@
         <w:rPr>
           <w:rStyle w:val="VerbatimChar"/>
         </w:rPr>
-        <w:t xml:space="preserve">#&gt;  date     2022-04-11                  </w:t>
+        <w:t xml:space="preserve">#&gt;  date     2022-04-13                  </w:t>
       </w:r>
       <w:r>
         <w:br/>

</xml_diff>